<commit_message>
fixing tandatangan & materai ilang :smirk:
</commit_message>
<xml_diff>
--- a/Laporan_FashionPOS/Surat_Perjanjian_Kerjasama_FashionPOS.docx
+++ b/Laporan_FashionPOS/Surat_Perjanjian_Kerjasama_FashionPOS.docx
@@ -491,7 +491,43 @@
           <w:sz w:val="21"/>
           <w:szCs w:val="21"/>
         </w:rPr>
-        <w:t xml:space="preserve"> untuk selanjutnya disebut </w:t>
+        <w:t xml:space="preserve"> </w:t>
+      </w:r>
+      <w:proofErr w:type="spellStart"/>
+      <w:r>
+        <w:rPr>
+          <w:rFonts w:ascii="Arial" w:eastAsia="Trebuchet MS" w:hAnsi="Arial" w:cs="Arial"/>
+          <w:sz w:val="21"/>
+          <w:szCs w:val="21"/>
+        </w:rPr>
+        <w:t>untuk</w:t>
+      </w:r>
+      <w:proofErr w:type="spellEnd"/>
+      <w:r>
+        <w:rPr>
+          <w:rFonts w:ascii="Arial" w:eastAsia="Trebuchet MS" w:hAnsi="Arial" w:cs="Arial"/>
+          <w:sz w:val="21"/>
+          <w:szCs w:val="21"/>
+        </w:rPr>
+        <w:t xml:space="preserve"> </w:t>
+      </w:r>
+      <w:proofErr w:type="spellStart"/>
+      <w:r>
+        <w:rPr>
+          <w:rFonts w:ascii="Arial" w:eastAsia="Trebuchet MS" w:hAnsi="Arial" w:cs="Arial"/>
+          <w:sz w:val="21"/>
+          <w:szCs w:val="21"/>
+        </w:rPr>
+        <w:t>selanjutnya</w:t>
+      </w:r>
+      <w:proofErr w:type="spellEnd"/>
+      <w:r>
+        <w:rPr>
+          <w:rFonts w:ascii="Arial" w:eastAsia="Trebuchet MS" w:hAnsi="Arial" w:cs="Arial"/>
+          <w:sz w:val="21"/>
+          <w:szCs w:val="21"/>
+        </w:rPr>
+        <w:t xml:space="preserve"> disebut </w:t>
       </w:r>
       <w:r>
         <w:rPr>
@@ -948,23 +984,147 @@
         </w:rPr>
         <w:t xml:space="preserve"> </w:t>
       </w:r>
-      <w:r>
-        <w:rPr>
-          <w:rFonts w:ascii="Arial" w:eastAsia="Trebuchet MS" w:hAnsi="Arial" w:cs="Arial"/>
-          <w:b/>
-          <w:bCs/>
-          <w:sz w:val="21"/>
-          <w:szCs w:val="21"/>
-        </w:rPr>
-        <w:t>Pihak Kedua.</w:t>
-      </w:r>
-      <w:r>
-        <w:rPr>
-          <w:rFonts w:ascii="Arial" w:eastAsia="Trebuchet MS" w:hAnsi="Arial" w:cs="Arial"/>
-          <w:sz w:val="21"/>
-          <w:szCs w:val="21"/>
-        </w:rPr>
-        <w:t xml:space="preserve"> Pihak Pertama dan Pihak Kedua dengan </w:t>
+      <w:proofErr w:type="spellStart"/>
+      <w:r>
+        <w:rPr>
+          <w:rFonts w:ascii="Arial" w:eastAsia="Trebuchet MS" w:hAnsi="Arial" w:cs="Arial"/>
+          <w:b/>
+          <w:bCs/>
+          <w:sz w:val="21"/>
+          <w:szCs w:val="21"/>
+        </w:rPr>
+        <w:t>Pihak</w:t>
+      </w:r>
+      <w:proofErr w:type="spellEnd"/>
+      <w:r>
+        <w:rPr>
+          <w:rFonts w:ascii="Arial" w:eastAsia="Trebuchet MS" w:hAnsi="Arial" w:cs="Arial"/>
+          <w:b/>
+          <w:bCs/>
+          <w:sz w:val="21"/>
+          <w:szCs w:val="21"/>
+        </w:rPr>
+        <w:t xml:space="preserve"> </w:t>
+      </w:r>
+      <w:proofErr w:type="spellStart"/>
+      <w:r>
+        <w:rPr>
+          <w:rFonts w:ascii="Arial" w:eastAsia="Trebuchet MS" w:hAnsi="Arial" w:cs="Arial"/>
+          <w:b/>
+          <w:bCs/>
+          <w:sz w:val="21"/>
+          <w:szCs w:val="21"/>
+        </w:rPr>
+        <w:t>Kedua</w:t>
+      </w:r>
+      <w:proofErr w:type="spellEnd"/>
+      <w:r>
+        <w:rPr>
+          <w:rFonts w:ascii="Arial" w:eastAsia="Trebuchet MS" w:hAnsi="Arial" w:cs="Arial"/>
+          <w:b/>
+          <w:bCs/>
+          <w:sz w:val="21"/>
+          <w:szCs w:val="21"/>
+        </w:rPr>
+        <w:t>.</w:t>
+      </w:r>
+      <w:r>
+        <w:rPr>
+          <w:rFonts w:ascii="Arial" w:eastAsia="Trebuchet MS" w:hAnsi="Arial" w:cs="Arial"/>
+          <w:sz w:val="21"/>
+          <w:szCs w:val="21"/>
+        </w:rPr>
+        <w:t xml:space="preserve"> </w:t>
+      </w:r>
+      <w:proofErr w:type="spellStart"/>
+      <w:r>
+        <w:rPr>
+          <w:rFonts w:ascii="Arial" w:eastAsia="Trebuchet MS" w:hAnsi="Arial" w:cs="Arial"/>
+          <w:sz w:val="21"/>
+          <w:szCs w:val="21"/>
+        </w:rPr>
+        <w:t>Pihak</w:t>
+      </w:r>
+      <w:proofErr w:type="spellEnd"/>
+      <w:r>
+        <w:rPr>
+          <w:rFonts w:ascii="Arial" w:eastAsia="Trebuchet MS" w:hAnsi="Arial" w:cs="Arial"/>
+          <w:sz w:val="21"/>
+          <w:szCs w:val="21"/>
+        </w:rPr>
+        <w:t xml:space="preserve"> </w:t>
+      </w:r>
+      <w:proofErr w:type="spellStart"/>
+      <w:r>
+        <w:rPr>
+          <w:rFonts w:ascii="Arial" w:eastAsia="Trebuchet MS" w:hAnsi="Arial" w:cs="Arial"/>
+          <w:sz w:val="21"/>
+          <w:szCs w:val="21"/>
+        </w:rPr>
+        <w:t>Pertama</w:t>
+      </w:r>
+      <w:proofErr w:type="spellEnd"/>
+      <w:r>
+        <w:rPr>
+          <w:rFonts w:ascii="Arial" w:eastAsia="Trebuchet MS" w:hAnsi="Arial" w:cs="Arial"/>
+          <w:sz w:val="21"/>
+          <w:szCs w:val="21"/>
+        </w:rPr>
+        <w:t xml:space="preserve"> dan </w:t>
+      </w:r>
+      <w:proofErr w:type="spellStart"/>
+      <w:r>
+        <w:rPr>
+          <w:rFonts w:ascii="Arial" w:eastAsia="Trebuchet MS" w:hAnsi="Arial" w:cs="Arial"/>
+          <w:sz w:val="21"/>
+          <w:szCs w:val="21"/>
+        </w:rPr>
+        <w:t>Pihak</w:t>
+      </w:r>
+      <w:proofErr w:type="spellEnd"/>
+      <w:r>
+        <w:rPr>
+          <w:rFonts w:ascii="Arial" w:eastAsia="Trebuchet MS" w:hAnsi="Arial" w:cs="Arial"/>
+          <w:sz w:val="21"/>
+          <w:szCs w:val="21"/>
+        </w:rPr>
+        <w:t xml:space="preserve"> </w:t>
+      </w:r>
+      <w:proofErr w:type="spellStart"/>
+      <w:r>
+        <w:rPr>
+          <w:rFonts w:ascii="Arial" w:eastAsia="Trebuchet MS" w:hAnsi="Arial" w:cs="Arial"/>
+          <w:sz w:val="21"/>
+          <w:szCs w:val="21"/>
+        </w:rPr>
+        <w:t>Kedua</w:t>
+      </w:r>
+      <w:proofErr w:type="spellEnd"/>
+      <w:r>
+        <w:rPr>
+          <w:rFonts w:ascii="Arial" w:eastAsia="Trebuchet MS" w:hAnsi="Arial" w:cs="Arial"/>
+          <w:sz w:val="21"/>
+          <w:szCs w:val="21"/>
+        </w:rPr>
+        <w:t xml:space="preserve"> </w:t>
+      </w:r>
+      <w:proofErr w:type="spellStart"/>
+      <w:r>
+        <w:rPr>
+          <w:rFonts w:ascii="Arial" w:eastAsia="Trebuchet MS" w:hAnsi="Arial" w:cs="Arial"/>
+          <w:sz w:val="21"/>
+          <w:szCs w:val="21"/>
+        </w:rPr>
+        <w:t>dengan</w:t>
+      </w:r>
+      <w:proofErr w:type="spellEnd"/>
+      <w:r>
+        <w:rPr>
+          <w:rFonts w:ascii="Arial" w:eastAsia="Trebuchet MS" w:hAnsi="Arial" w:cs="Arial"/>
+          <w:sz w:val="21"/>
+          <w:szCs w:val="21"/>
+        </w:rPr>
+        <w:t xml:space="preserve"> </w:t>
       </w:r>
       <w:proofErr w:type="spellStart"/>
       <w:r>
@@ -1090,7 +1250,43 @@
           <w:sz w:val="21"/>
           <w:szCs w:val="21"/>
         </w:rPr>
-        <w:t xml:space="preserve"> perjanjian) dengan ketentuan-ketentuan sebagai berikut:</w:t>
+        <w:t xml:space="preserve"> </w:t>
+      </w:r>
+      <w:proofErr w:type="spellStart"/>
+      <w:r>
+        <w:rPr>
+          <w:rFonts w:ascii="Arial" w:eastAsia="Trebuchet MS" w:hAnsi="Arial" w:cs="Arial"/>
+          <w:sz w:val="21"/>
+          <w:szCs w:val="21"/>
+        </w:rPr>
+        <w:t>perjanjian</w:t>
+      </w:r>
+      <w:proofErr w:type="spellEnd"/>
+      <w:r>
+        <w:rPr>
+          <w:rFonts w:ascii="Arial" w:eastAsia="Trebuchet MS" w:hAnsi="Arial" w:cs="Arial"/>
+          <w:sz w:val="21"/>
+          <w:szCs w:val="21"/>
+        </w:rPr>
+        <w:t xml:space="preserve">) </w:t>
+      </w:r>
+      <w:proofErr w:type="spellStart"/>
+      <w:r>
+        <w:rPr>
+          <w:rFonts w:ascii="Arial" w:eastAsia="Trebuchet MS" w:hAnsi="Arial" w:cs="Arial"/>
+          <w:sz w:val="21"/>
+          <w:szCs w:val="21"/>
+        </w:rPr>
+        <w:t>dengan</w:t>
+      </w:r>
+      <w:proofErr w:type="spellEnd"/>
+      <w:r>
+        <w:rPr>
+          <w:rFonts w:ascii="Arial" w:eastAsia="Trebuchet MS" w:hAnsi="Arial" w:cs="Arial"/>
+          <w:sz w:val="21"/>
+          <w:szCs w:val="21"/>
+        </w:rPr>
+        <w:t xml:space="preserve"> ketentuan-ketentuan sebagai berikut:</w:t>
       </w:r>
     </w:p>
     <w:p>
@@ -1140,17 +1336,7 @@
           <w:sz w:val="21"/>
           <w:szCs w:val="21"/>
         </w:rPr>
-        <w:t>Ruang Lin</w:t>
-      </w:r>
-      <w:r>
-        <w:rPr>
-          <w:rFonts w:ascii="Arial" w:eastAsia="Trebuchet MS" w:hAnsi="Arial" w:cs="Arial"/>
-          <w:b/>
-          <w:bCs/>
-          <w:sz w:val="21"/>
-          <w:szCs w:val="21"/>
-        </w:rPr>
-        <w:t>gkup Perjanjian Pihak Pertama</w:t>
+        <w:t>Ruang Lingkup Perjanjian Pihak Pertama</w:t>
       </w:r>
     </w:p>
     <w:p>
@@ -1174,13 +1360,59 @@
           <w:szCs w:val="20"/>
         </w:rPr>
       </w:pPr>
-      <w:r>
-        <w:rPr>
-          <w:rFonts w:ascii="Arial" w:eastAsia="Trebuchet MS" w:hAnsi="Arial" w:cs="Arial"/>
-          <w:sz w:val="21"/>
-          <w:szCs w:val="21"/>
-        </w:rPr>
-        <w:t xml:space="preserve">dalam hal ini </w:t>
+      <w:proofErr w:type="spellStart"/>
+      <w:r>
+        <w:rPr>
+          <w:rFonts w:ascii="Arial" w:eastAsia="Trebuchet MS" w:hAnsi="Arial" w:cs="Arial"/>
+          <w:sz w:val="21"/>
+          <w:szCs w:val="21"/>
+        </w:rPr>
+        <w:t>dalam</w:t>
+      </w:r>
+      <w:proofErr w:type="spellEnd"/>
+      <w:r>
+        <w:rPr>
+          <w:rFonts w:ascii="Arial" w:eastAsia="Trebuchet MS" w:hAnsi="Arial" w:cs="Arial"/>
+          <w:sz w:val="21"/>
+          <w:szCs w:val="21"/>
+        </w:rPr>
+        <w:t xml:space="preserve"> </w:t>
+      </w:r>
+      <w:proofErr w:type="spellStart"/>
+      <w:r>
+        <w:rPr>
+          <w:rFonts w:ascii="Arial" w:eastAsia="Trebuchet MS" w:hAnsi="Arial" w:cs="Arial"/>
+          <w:sz w:val="21"/>
+          <w:szCs w:val="21"/>
+        </w:rPr>
+        <w:t>hal</w:t>
+      </w:r>
+      <w:proofErr w:type="spellEnd"/>
+      <w:r>
+        <w:rPr>
+          <w:rFonts w:ascii="Arial" w:eastAsia="Trebuchet MS" w:hAnsi="Arial" w:cs="Arial"/>
+          <w:sz w:val="21"/>
+          <w:szCs w:val="21"/>
+        </w:rPr>
+        <w:t xml:space="preserve"> </w:t>
+      </w:r>
+      <w:proofErr w:type="spellStart"/>
+      <w:r>
+        <w:rPr>
+          <w:rFonts w:ascii="Arial" w:eastAsia="Trebuchet MS" w:hAnsi="Arial" w:cs="Arial"/>
+          <w:sz w:val="21"/>
+          <w:szCs w:val="21"/>
+        </w:rPr>
+        <w:t>ini</w:t>
+      </w:r>
+      <w:proofErr w:type="spellEnd"/>
+      <w:r>
+        <w:rPr>
+          <w:rFonts w:ascii="Arial" w:eastAsia="Trebuchet MS" w:hAnsi="Arial" w:cs="Arial"/>
+          <w:sz w:val="21"/>
+          <w:szCs w:val="21"/>
+        </w:rPr>
+        <w:t xml:space="preserve"> </w:t>
       </w:r>
       <w:proofErr w:type="spellStart"/>
       <w:r>
@@ -1272,23 +1504,137 @@
         </w:rPr>
         <w:t xml:space="preserve"> oleh </w:t>
       </w:r>
-      <w:r>
-        <w:rPr>
-          <w:rFonts w:ascii="Arial" w:eastAsia="Trebuchet MS" w:hAnsi="Arial" w:cs="Arial"/>
-          <w:b/>
-          <w:bCs/>
-          <w:sz w:val="21"/>
-          <w:szCs w:val="21"/>
-        </w:rPr>
-        <w:t>Pihak Kedua</w:t>
-      </w:r>
-      <w:r>
-        <w:rPr>
-          <w:rFonts w:ascii="Arial" w:eastAsia="Trebuchet MS" w:hAnsi="Arial" w:cs="Arial"/>
-          <w:sz w:val="21"/>
-          <w:szCs w:val="21"/>
-        </w:rPr>
-        <w:t xml:space="preserve">. Ruang lingkup pekerjaan meliputi desain </w:t>
+      <w:proofErr w:type="spellStart"/>
+      <w:r>
+        <w:rPr>
+          <w:rFonts w:ascii="Arial" w:eastAsia="Trebuchet MS" w:hAnsi="Arial" w:cs="Arial"/>
+          <w:b/>
+          <w:bCs/>
+          <w:sz w:val="21"/>
+          <w:szCs w:val="21"/>
+        </w:rPr>
+        <w:t>Pihak</w:t>
+      </w:r>
+      <w:proofErr w:type="spellEnd"/>
+      <w:r>
+        <w:rPr>
+          <w:rFonts w:ascii="Arial" w:eastAsia="Trebuchet MS" w:hAnsi="Arial" w:cs="Arial"/>
+          <w:b/>
+          <w:bCs/>
+          <w:sz w:val="21"/>
+          <w:szCs w:val="21"/>
+        </w:rPr>
+        <w:t xml:space="preserve"> </w:t>
+      </w:r>
+      <w:proofErr w:type="spellStart"/>
+      <w:r>
+        <w:rPr>
+          <w:rFonts w:ascii="Arial" w:eastAsia="Trebuchet MS" w:hAnsi="Arial" w:cs="Arial"/>
+          <w:b/>
+          <w:bCs/>
+          <w:sz w:val="21"/>
+          <w:szCs w:val="21"/>
+        </w:rPr>
+        <w:t>Kedua</w:t>
+      </w:r>
+      <w:proofErr w:type="spellEnd"/>
+      <w:r>
+        <w:rPr>
+          <w:rFonts w:ascii="Arial" w:eastAsia="Trebuchet MS" w:hAnsi="Arial" w:cs="Arial"/>
+          <w:sz w:val="21"/>
+          <w:szCs w:val="21"/>
+        </w:rPr>
+        <w:t xml:space="preserve">. </w:t>
+      </w:r>
+      <w:proofErr w:type="spellStart"/>
+      <w:r>
+        <w:rPr>
+          <w:rFonts w:ascii="Arial" w:eastAsia="Trebuchet MS" w:hAnsi="Arial" w:cs="Arial"/>
+          <w:sz w:val="21"/>
+          <w:szCs w:val="21"/>
+        </w:rPr>
+        <w:t>Ruang</w:t>
+      </w:r>
+      <w:proofErr w:type="spellEnd"/>
+      <w:r>
+        <w:rPr>
+          <w:rFonts w:ascii="Arial" w:eastAsia="Trebuchet MS" w:hAnsi="Arial" w:cs="Arial"/>
+          <w:sz w:val="21"/>
+          <w:szCs w:val="21"/>
+        </w:rPr>
+        <w:t xml:space="preserve"> </w:t>
+      </w:r>
+      <w:proofErr w:type="spellStart"/>
+      <w:r>
+        <w:rPr>
+          <w:rFonts w:ascii="Arial" w:eastAsia="Trebuchet MS" w:hAnsi="Arial" w:cs="Arial"/>
+          <w:sz w:val="21"/>
+          <w:szCs w:val="21"/>
+        </w:rPr>
+        <w:t>lingkup</w:t>
+      </w:r>
+      <w:proofErr w:type="spellEnd"/>
+      <w:r>
+        <w:rPr>
+          <w:rFonts w:ascii="Arial" w:eastAsia="Trebuchet MS" w:hAnsi="Arial" w:cs="Arial"/>
+          <w:sz w:val="21"/>
+          <w:szCs w:val="21"/>
+        </w:rPr>
+        <w:t xml:space="preserve"> </w:t>
+      </w:r>
+      <w:proofErr w:type="spellStart"/>
+      <w:r>
+        <w:rPr>
+          <w:rFonts w:ascii="Arial" w:eastAsia="Trebuchet MS" w:hAnsi="Arial" w:cs="Arial"/>
+          <w:sz w:val="21"/>
+          <w:szCs w:val="21"/>
+        </w:rPr>
+        <w:t>pekerjaan</w:t>
+      </w:r>
+      <w:proofErr w:type="spellEnd"/>
+      <w:r>
+        <w:rPr>
+          <w:rFonts w:ascii="Arial" w:eastAsia="Trebuchet MS" w:hAnsi="Arial" w:cs="Arial"/>
+          <w:sz w:val="21"/>
+          <w:szCs w:val="21"/>
+        </w:rPr>
+        <w:t xml:space="preserve"> </w:t>
+      </w:r>
+      <w:proofErr w:type="spellStart"/>
+      <w:r>
+        <w:rPr>
+          <w:rFonts w:ascii="Arial" w:eastAsia="Trebuchet MS" w:hAnsi="Arial" w:cs="Arial"/>
+          <w:sz w:val="21"/>
+          <w:szCs w:val="21"/>
+        </w:rPr>
+        <w:t>meliputi</w:t>
+      </w:r>
+      <w:proofErr w:type="spellEnd"/>
+      <w:r>
+        <w:rPr>
+          <w:rFonts w:ascii="Arial" w:eastAsia="Trebuchet MS" w:hAnsi="Arial" w:cs="Arial"/>
+          <w:sz w:val="21"/>
+          <w:szCs w:val="21"/>
+        </w:rPr>
+        <w:t xml:space="preserve"> </w:t>
+      </w:r>
+      <w:proofErr w:type="spellStart"/>
+      <w:r>
+        <w:rPr>
+          <w:rFonts w:ascii="Arial" w:eastAsia="Trebuchet MS" w:hAnsi="Arial" w:cs="Arial"/>
+          <w:sz w:val="21"/>
+          <w:szCs w:val="21"/>
+        </w:rPr>
+        <w:t>desain</w:t>
+      </w:r>
+      <w:proofErr w:type="spellEnd"/>
+      <w:r>
+        <w:rPr>
+          <w:rFonts w:ascii="Arial" w:eastAsia="Trebuchet MS" w:hAnsi="Arial" w:cs="Arial"/>
+          <w:sz w:val="21"/>
+          <w:szCs w:val="21"/>
+        </w:rPr>
+        <w:t xml:space="preserve"> </w:t>
       </w:r>
       <w:proofErr w:type="spellStart"/>
       <w:r>
@@ -1384,15 +1730,61 @@
           <w:sz w:val="21"/>
           <w:szCs w:val="21"/>
         </w:rPr>
-        <w:t xml:space="preserve"> lain yang diperlukan dalam </w:t>
-      </w:r>
-      <w:r>
-        <w:rPr>
-          <w:rFonts w:ascii="Arial" w:eastAsia="Trebuchet MS" w:hAnsi="Arial" w:cs="Arial"/>
-          <w:sz w:val="21"/>
-          <w:szCs w:val="21"/>
-        </w:rPr>
-        <w:t xml:space="preserve">lingkup </w:t>
+        <w:t xml:space="preserve"> lain yang </w:t>
+      </w:r>
+      <w:proofErr w:type="spellStart"/>
+      <w:r>
+        <w:rPr>
+          <w:rFonts w:ascii="Arial" w:eastAsia="Trebuchet MS" w:hAnsi="Arial" w:cs="Arial"/>
+          <w:sz w:val="21"/>
+          <w:szCs w:val="21"/>
+        </w:rPr>
+        <w:t>diperlukan</w:t>
+      </w:r>
+      <w:proofErr w:type="spellEnd"/>
+      <w:r>
+        <w:rPr>
+          <w:rFonts w:ascii="Arial" w:eastAsia="Trebuchet MS" w:hAnsi="Arial" w:cs="Arial"/>
+          <w:sz w:val="21"/>
+          <w:szCs w:val="21"/>
+        </w:rPr>
+        <w:t xml:space="preserve"> </w:t>
+      </w:r>
+      <w:proofErr w:type="spellStart"/>
+      <w:r>
+        <w:rPr>
+          <w:rFonts w:ascii="Arial" w:eastAsia="Trebuchet MS" w:hAnsi="Arial" w:cs="Arial"/>
+          <w:sz w:val="21"/>
+          <w:szCs w:val="21"/>
+        </w:rPr>
+        <w:t>dalam</w:t>
+      </w:r>
+      <w:proofErr w:type="spellEnd"/>
+      <w:r>
+        <w:rPr>
+          <w:rFonts w:ascii="Arial" w:eastAsia="Trebuchet MS" w:hAnsi="Arial" w:cs="Arial"/>
+          <w:sz w:val="21"/>
+          <w:szCs w:val="21"/>
+        </w:rPr>
+        <w:t xml:space="preserve"> </w:t>
+      </w:r>
+      <w:proofErr w:type="spellStart"/>
+      <w:r>
+        <w:rPr>
+          <w:rFonts w:ascii="Arial" w:eastAsia="Trebuchet MS" w:hAnsi="Arial" w:cs="Arial"/>
+          <w:sz w:val="21"/>
+          <w:szCs w:val="21"/>
+        </w:rPr>
+        <w:t>lingkup</w:t>
+      </w:r>
+      <w:proofErr w:type="spellEnd"/>
+      <w:r>
+        <w:rPr>
+          <w:rFonts w:ascii="Arial" w:eastAsia="Trebuchet MS" w:hAnsi="Arial" w:cs="Arial"/>
+          <w:sz w:val="21"/>
+          <w:szCs w:val="21"/>
+        </w:rPr>
+        <w:t xml:space="preserve"> </w:t>
       </w:r>
       <w:proofErr w:type="spellStart"/>
       <w:r>
@@ -1644,15 +2036,7 @@
           <w:sz w:val="21"/>
           <w:szCs w:val="21"/>
         </w:rPr>
-        <w:t>Apabila pihak kedua menjual kembal</w:t>
-      </w:r>
-      <w:r>
-        <w:rPr>
-          <w:rFonts w:ascii="Arial" w:eastAsia="Trebuchet MS" w:hAnsi="Arial" w:cs="Arial"/>
-          <w:sz w:val="21"/>
-          <w:szCs w:val="21"/>
-        </w:rPr>
-        <w:t>i kepada pihal lain maka harus dengan persetujuan development yang bersangkutan dalam hal ini adalah pihak pertama.</w:t>
+        <w:t>Apabila pihak kedua menjual kembali kepada pihal lain maka harus dengan persetujuan development yang bersangkutan dalam hal ini adalah pihak pertama.</w:t>
       </w:r>
     </w:p>
     <w:p>
@@ -1717,17 +2101,7 @@
           <w:sz w:val="21"/>
           <w:szCs w:val="21"/>
         </w:rPr>
-        <w:t xml:space="preserve">Hak dan </w:t>
-      </w:r>
-      <w:r>
-        <w:rPr>
-          <w:rFonts w:ascii="Arial" w:eastAsia="Trebuchet MS" w:hAnsi="Arial" w:cs="Arial"/>
-          <w:b/>
-          <w:bCs/>
-          <w:sz w:val="21"/>
-          <w:szCs w:val="21"/>
-        </w:rPr>
-        <w:t>Kewajiban Pihak Kedua:</w:t>
+        <w:t>Hak dan Kewajiban Pihak Kedua:</w:t>
       </w:r>
     </w:p>
     <w:p>
@@ -1764,7 +2138,43 @@
           <w:sz w:val="21"/>
           <w:szCs w:val="21"/>
         </w:rPr>
-        <w:t xml:space="preserve">Pihak Kedua berkewajiban menyediakan konten dan bahan-bahan lain yang dirasakan </w:t>
+        <w:t xml:space="preserve">Pihak Kedua berkewajiban menyediakan konten dan </w:t>
+      </w:r>
+      <w:proofErr w:type="spellStart"/>
+      <w:r>
+        <w:rPr>
+          <w:rFonts w:ascii="Arial" w:eastAsia="Trebuchet MS" w:hAnsi="Arial" w:cs="Arial"/>
+          <w:sz w:val="21"/>
+          <w:szCs w:val="21"/>
+        </w:rPr>
+        <w:t>bahan-bahan</w:t>
+      </w:r>
+      <w:proofErr w:type="spellEnd"/>
+      <w:r>
+        <w:rPr>
+          <w:rFonts w:ascii="Arial" w:eastAsia="Trebuchet MS" w:hAnsi="Arial" w:cs="Arial"/>
+          <w:sz w:val="21"/>
+          <w:szCs w:val="21"/>
+        </w:rPr>
+        <w:t xml:space="preserve"> lain yang </w:t>
+      </w:r>
+      <w:proofErr w:type="spellStart"/>
+      <w:r>
+        <w:rPr>
+          <w:rFonts w:ascii="Arial" w:eastAsia="Trebuchet MS" w:hAnsi="Arial" w:cs="Arial"/>
+          <w:sz w:val="21"/>
+          <w:szCs w:val="21"/>
+        </w:rPr>
+        <w:t>dirasakan</w:t>
+      </w:r>
+      <w:proofErr w:type="spellEnd"/>
+      <w:r>
+        <w:rPr>
+          <w:rFonts w:ascii="Arial" w:eastAsia="Trebuchet MS" w:hAnsi="Arial" w:cs="Arial"/>
+          <w:sz w:val="21"/>
+          <w:szCs w:val="21"/>
+        </w:rPr>
+        <w:t xml:space="preserve"> </w:t>
       </w:r>
       <w:proofErr w:type="spellStart"/>
       <w:r>
@@ -1848,13 +2258,77 @@
           <w:szCs w:val="21"/>
         </w:rPr>
       </w:pPr>
-      <w:r>
-        <w:rPr>
-          <w:rFonts w:ascii="Arial" w:eastAsia="Trebuchet MS" w:hAnsi="Arial" w:cs="Arial"/>
-          <w:sz w:val="21"/>
-          <w:szCs w:val="21"/>
-        </w:rPr>
-        <w:t xml:space="preserve">Pihak Kedua berhak mengajukan </w:t>
+      <w:proofErr w:type="spellStart"/>
+      <w:r>
+        <w:rPr>
+          <w:rFonts w:ascii="Arial" w:eastAsia="Trebuchet MS" w:hAnsi="Arial" w:cs="Arial"/>
+          <w:sz w:val="21"/>
+          <w:szCs w:val="21"/>
+        </w:rPr>
+        <w:t>Pihak</w:t>
+      </w:r>
+      <w:proofErr w:type="spellEnd"/>
+      <w:r>
+        <w:rPr>
+          <w:rFonts w:ascii="Arial" w:eastAsia="Trebuchet MS" w:hAnsi="Arial" w:cs="Arial"/>
+          <w:sz w:val="21"/>
+          <w:szCs w:val="21"/>
+        </w:rPr>
+        <w:t xml:space="preserve"> </w:t>
+      </w:r>
+      <w:proofErr w:type="spellStart"/>
+      <w:r>
+        <w:rPr>
+          <w:rFonts w:ascii="Arial" w:eastAsia="Trebuchet MS" w:hAnsi="Arial" w:cs="Arial"/>
+          <w:sz w:val="21"/>
+          <w:szCs w:val="21"/>
+        </w:rPr>
+        <w:t>Kedua</w:t>
+      </w:r>
+      <w:proofErr w:type="spellEnd"/>
+      <w:r>
+        <w:rPr>
+          <w:rFonts w:ascii="Arial" w:eastAsia="Trebuchet MS" w:hAnsi="Arial" w:cs="Arial"/>
+          <w:sz w:val="21"/>
+          <w:szCs w:val="21"/>
+        </w:rPr>
+        <w:t xml:space="preserve"> </w:t>
+      </w:r>
+      <w:proofErr w:type="spellStart"/>
+      <w:r>
+        <w:rPr>
+          <w:rFonts w:ascii="Arial" w:eastAsia="Trebuchet MS" w:hAnsi="Arial" w:cs="Arial"/>
+          <w:sz w:val="21"/>
+          <w:szCs w:val="21"/>
+        </w:rPr>
+        <w:t>berhak</w:t>
+      </w:r>
+      <w:proofErr w:type="spellEnd"/>
+      <w:r>
+        <w:rPr>
+          <w:rFonts w:ascii="Arial" w:eastAsia="Trebuchet MS" w:hAnsi="Arial" w:cs="Arial"/>
+          <w:sz w:val="21"/>
+          <w:szCs w:val="21"/>
+        </w:rPr>
+        <w:t xml:space="preserve"> </w:t>
+      </w:r>
+      <w:proofErr w:type="spellStart"/>
+      <w:r>
+        <w:rPr>
+          <w:rFonts w:ascii="Arial" w:eastAsia="Trebuchet MS" w:hAnsi="Arial" w:cs="Arial"/>
+          <w:sz w:val="21"/>
+          <w:szCs w:val="21"/>
+        </w:rPr>
+        <w:t>mengajukan</w:t>
+      </w:r>
+      <w:proofErr w:type="spellEnd"/>
+      <w:r>
+        <w:rPr>
+          <w:rFonts w:ascii="Arial" w:eastAsia="Trebuchet MS" w:hAnsi="Arial" w:cs="Arial"/>
+          <w:sz w:val="21"/>
+          <w:szCs w:val="21"/>
+        </w:rPr>
+        <w:t xml:space="preserve"> </w:t>
       </w:r>
       <w:proofErr w:type="spellStart"/>
       <w:r>
@@ -1962,7 +2436,43 @@
           <w:sz w:val="21"/>
           <w:szCs w:val="21"/>
         </w:rPr>
-        <w:t xml:space="preserve"> pertimbangan dari Pihak Pertama.</w:t>
+        <w:t xml:space="preserve"> </w:t>
+      </w:r>
+      <w:proofErr w:type="spellStart"/>
+      <w:r>
+        <w:rPr>
+          <w:rFonts w:ascii="Arial" w:eastAsia="Trebuchet MS" w:hAnsi="Arial" w:cs="Arial"/>
+          <w:sz w:val="21"/>
+          <w:szCs w:val="21"/>
+        </w:rPr>
+        <w:t>pertimbangan</w:t>
+      </w:r>
+      <w:proofErr w:type="spellEnd"/>
+      <w:r>
+        <w:rPr>
+          <w:rFonts w:ascii="Arial" w:eastAsia="Trebuchet MS" w:hAnsi="Arial" w:cs="Arial"/>
+          <w:sz w:val="21"/>
+          <w:szCs w:val="21"/>
+        </w:rPr>
+        <w:t xml:space="preserve"> </w:t>
+      </w:r>
+      <w:proofErr w:type="spellStart"/>
+      <w:r>
+        <w:rPr>
+          <w:rFonts w:ascii="Arial" w:eastAsia="Trebuchet MS" w:hAnsi="Arial" w:cs="Arial"/>
+          <w:sz w:val="21"/>
+          <w:szCs w:val="21"/>
+        </w:rPr>
+        <w:t>dari</w:t>
+      </w:r>
+      <w:proofErr w:type="spellEnd"/>
+      <w:r>
+        <w:rPr>
+          <w:rFonts w:ascii="Arial" w:eastAsia="Trebuchet MS" w:hAnsi="Arial" w:cs="Arial"/>
+          <w:sz w:val="21"/>
+          <w:szCs w:val="21"/>
+        </w:rPr>
+        <w:t xml:space="preserve"> Pihak Pertama.</w:t>
       </w:r>
     </w:p>
     <w:p>
@@ -2275,7 +2785,61 @@
           <w:sz w:val="21"/>
           <w:szCs w:val="21"/>
         </w:rPr>
-        <w:t xml:space="preserve">Pada saat perjanjian ini ditandatangani, Pihak Kedua berkewajiban melakukan pembayaran dari nilai yang telah disepakati pada pasal 3 </w:t>
+        <w:t xml:space="preserve">Pada saat perjanjian ini ditandatangani, Pihak Kedua berkewajiban melakukan pembayaran dari nilai yang </w:t>
+      </w:r>
+      <w:proofErr w:type="spellStart"/>
+      <w:r>
+        <w:rPr>
+          <w:rFonts w:ascii="Arial" w:eastAsia="Trebuchet MS" w:hAnsi="Arial" w:cs="Arial"/>
+          <w:sz w:val="21"/>
+          <w:szCs w:val="21"/>
+        </w:rPr>
+        <w:t>telah</w:t>
+      </w:r>
+      <w:proofErr w:type="spellEnd"/>
+      <w:r>
+        <w:rPr>
+          <w:rFonts w:ascii="Arial" w:eastAsia="Trebuchet MS" w:hAnsi="Arial" w:cs="Arial"/>
+          <w:sz w:val="21"/>
+          <w:szCs w:val="21"/>
+        </w:rPr>
+        <w:t xml:space="preserve"> </w:t>
+      </w:r>
+      <w:proofErr w:type="spellStart"/>
+      <w:r>
+        <w:rPr>
+          <w:rFonts w:ascii="Arial" w:eastAsia="Trebuchet MS" w:hAnsi="Arial" w:cs="Arial"/>
+          <w:sz w:val="21"/>
+          <w:szCs w:val="21"/>
+        </w:rPr>
+        <w:t>disepakati</w:t>
+      </w:r>
+      <w:proofErr w:type="spellEnd"/>
+      <w:r>
+        <w:rPr>
+          <w:rFonts w:ascii="Arial" w:eastAsia="Trebuchet MS" w:hAnsi="Arial" w:cs="Arial"/>
+          <w:sz w:val="21"/>
+          <w:szCs w:val="21"/>
+        </w:rPr>
+        <w:t xml:space="preserve"> pada </w:t>
+      </w:r>
+      <w:proofErr w:type="spellStart"/>
+      <w:r>
+        <w:rPr>
+          <w:rFonts w:ascii="Arial" w:eastAsia="Trebuchet MS" w:hAnsi="Arial" w:cs="Arial"/>
+          <w:sz w:val="21"/>
+          <w:szCs w:val="21"/>
+        </w:rPr>
+        <w:t>pasal</w:t>
+      </w:r>
+      <w:proofErr w:type="spellEnd"/>
+      <w:r>
+        <w:rPr>
+          <w:rFonts w:ascii="Arial" w:eastAsia="Trebuchet MS" w:hAnsi="Arial" w:cs="Arial"/>
+          <w:sz w:val="21"/>
+          <w:szCs w:val="21"/>
+        </w:rPr>
+        <w:t xml:space="preserve"> 3 </w:t>
       </w:r>
       <w:proofErr w:type="spellStart"/>
       <w:r>
@@ -2391,13 +2955,23 @@
           <w:szCs w:val="24"/>
         </w:rPr>
       </w:pPr>
-      <w:r>
-        <w:rPr>
-          <w:rFonts w:ascii="Arial" w:eastAsia="Trebuchet MS" w:hAnsi="Arial" w:cs="Arial"/>
-          <w:sz w:val="21"/>
-          <w:szCs w:val="21"/>
-        </w:rPr>
-        <w:t xml:space="preserve">Sisa </w:t>
+      <w:proofErr w:type="spellStart"/>
+      <w:r>
+        <w:rPr>
+          <w:rFonts w:ascii="Arial" w:eastAsia="Trebuchet MS" w:hAnsi="Arial" w:cs="Arial"/>
+          <w:sz w:val="21"/>
+          <w:szCs w:val="21"/>
+        </w:rPr>
+        <w:t>Sisa</w:t>
+      </w:r>
+      <w:proofErr w:type="spellEnd"/>
+      <w:r>
+        <w:rPr>
+          <w:rFonts w:ascii="Arial" w:eastAsia="Trebuchet MS" w:hAnsi="Arial" w:cs="Arial"/>
+          <w:sz w:val="21"/>
+          <w:szCs w:val="21"/>
+        </w:rPr>
+        <w:t xml:space="preserve"> </w:t>
       </w:r>
       <w:proofErr w:type="spellStart"/>
       <w:r>
@@ -2487,15 +3061,79 @@
           <w:sz w:val="21"/>
           <w:szCs w:val="21"/>
         </w:rPr>
-        <w:t xml:space="preserve"> oleh Pihak Kedua sel</w:t>
-      </w:r>
-      <w:r>
-        <w:rPr>
-          <w:rFonts w:ascii="Arial" w:eastAsia="Trebuchet MS" w:hAnsi="Arial" w:cs="Arial"/>
-          <w:sz w:val="21"/>
-          <w:szCs w:val="21"/>
-        </w:rPr>
-        <w:t xml:space="preserve">esai dikerjakan oleh Pihak Pertama sebesar </w:t>
+        <w:t xml:space="preserve"> oleh </w:t>
+      </w:r>
+      <w:proofErr w:type="spellStart"/>
+      <w:r>
+        <w:rPr>
+          <w:rFonts w:ascii="Arial" w:eastAsia="Trebuchet MS" w:hAnsi="Arial" w:cs="Arial"/>
+          <w:sz w:val="21"/>
+          <w:szCs w:val="21"/>
+        </w:rPr>
+        <w:t>Pihak</w:t>
+      </w:r>
+      <w:proofErr w:type="spellEnd"/>
+      <w:r>
+        <w:rPr>
+          <w:rFonts w:ascii="Arial" w:eastAsia="Trebuchet MS" w:hAnsi="Arial" w:cs="Arial"/>
+          <w:sz w:val="21"/>
+          <w:szCs w:val="21"/>
+        </w:rPr>
+        <w:t xml:space="preserve"> </w:t>
+      </w:r>
+      <w:proofErr w:type="spellStart"/>
+      <w:r>
+        <w:rPr>
+          <w:rFonts w:ascii="Arial" w:eastAsia="Trebuchet MS" w:hAnsi="Arial" w:cs="Arial"/>
+          <w:sz w:val="21"/>
+          <w:szCs w:val="21"/>
+        </w:rPr>
+        <w:t>Kedua</w:t>
+      </w:r>
+      <w:proofErr w:type="spellEnd"/>
+      <w:r>
+        <w:rPr>
+          <w:rFonts w:ascii="Arial" w:eastAsia="Trebuchet MS" w:hAnsi="Arial" w:cs="Arial"/>
+          <w:sz w:val="21"/>
+          <w:szCs w:val="21"/>
+        </w:rPr>
+        <w:t xml:space="preserve"> </w:t>
+      </w:r>
+      <w:proofErr w:type="spellStart"/>
+      <w:r>
+        <w:rPr>
+          <w:rFonts w:ascii="Arial" w:eastAsia="Trebuchet MS" w:hAnsi="Arial" w:cs="Arial"/>
+          <w:sz w:val="21"/>
+          <w:szCs w:val="21"/>
+        </w:rPr>
+        <w:t>selesai</w:t>
+      </w:r>
+      <w:proofErr w:type="spellEnd"/>
+      <w:r>
+        <w:rPr>
+          <w:rFonts w:ascii="Arial" w:eastAsia="Trebuchet MS" w:hAnsi="Arial" w:cs="Arial"/>
+          <w:sz w:val="21"/>
+          <w:szCs w:val="21"/>
+        </w:rPr>
+        <w:t xml:space="preserve"> </w:t>
+      </w:r>
+      <w:proofErr w:type="spellStart"/>
+      <w:r>
+        <w:rPr>
+          <w:rFonts w:ascii="Arial" w:eastAsia="Trebuchet MS" w:hAnsi="Arial" w:cs="Arial"/>
+          <w:sz w:val="21"/>
+          <w:szCs w:val="21"/>
+        </w:rPr>
+        <w:t>dikerjakan</w:t>
+      </w:r>
+      <w:proofErr w:type="spellEnd"/>
+      <w:r>
+        <w:rPr>
+          <w:rFonts w:ascii="Arial" w:eastAsia="Trebuchet MS" w:hAnsi="Arial" w:cs="Arial"/>
+          <w:sz w:val="21"/>
+          <w:szCs w:val="21"/>
+        </w:rPr>
+        <w:t xml:space="preserve"> oleh Pihak Pertama sebesar </w:t>
       </w:r>
       <w:r>
         <w:rPr>
@@ -2934,7 +3572,43 @@
           <w:sz w:val="21"/>
           <w:szCs w:val="21"/>
         </w:rPr>
-        <w:t xml:space="preserve">, terhitung pada tanggal </w:t>
+        <w:t xml:space="preserve">, </w:t>
+      </w:r>
+      <w:proofErr w:type="spellStart"/>
+      <w:r>
+        <w:rPr>
+          <w:rFonts w:ascii="Arial" w:eastAsia="Trebuchet MS" w:hAnsi="Arial" w:cs="Arial"/>
+          <w:sz w:val="21"/>
+          <w:szCs w:val="21"/>
+        </w:rPr>
+        <w:t>terhitung</w:t>
+      </w:r>
+      <w:proofErr w:type="spellEnd"/>
+      <w:r>
+        <w:rPr>
+          <w:rFonts w:ascii="Arial" w:eastAsia="Trebuchet MS" w:hAnsi="Arial" w:cs="Arial"/>
+          <w:sz w:val="21"/>
+          <w:szCs w:val="21"/>
+        </w:rPr>
+        <w:t xml:space="preserve"> pada </w:t>
+      </w:r>
+      <w:proofErr w:type="spellStart"/>
+      <w:r>
+        <w:rPr>
+          <w:rFonts w:ascii="Arial" w:eastAsia="Trebuchet MS" w:hAnsi="Arial" w:cs="Arial"/>
+          <w:sz w:val="21"/>
+          <w:szCs w:val="21"/>
+        </w:rPr>
+        <w:t>tanggal</w:t>
+      </w:r>
+      <w:proofErr w:type="spellEnd"/>
+      <w:r>
+        <w:rPr>
+          <w:rFonts w:ascii="Arial" w:eastAsia="Trebuchet MS" w:hAnsi="Arial" w:cs="Arial"/>
+          <w:sz w:val="21"/>
+          <w:szCs w:val="21"/>
+        </w:rPr>
+        <w:t xml:space="preserve"> </w:t>
       </w:r>
       <w:r>
         <w:rPr>
@@ -3075,15 +3749,115 @@
           <w:sz w:val="21"/>
           <w:szCs w:val="21"/>
         </w:rPr>
-        <w:t>Bila jangka waktu yang telah disepakati pada pasal 5.2 tidak tercapai, pihak Kedua berhak membatalkan pembuata</w:t>
-      </w:r>
-      <w:r>
-        <w:rPr>
-          <w:rFonts w:ascii="Arial" w:eastAsia="Trebuchet MS" w:hAnsi="Arial" w:cs="Arial"/>
-          <w:sz w:val="21"/>
-          <w:szCs w:val="21"/>
-        </w:rPr>
-        <w:t xml:space="preserve">n </w:t>
+        <w:t xml:space="preserve">Bila jangka waktu yang telah disepakati pada pasal 5.2 tidak </w:t>
+      </w:r>
+      <w:proofErr w:type="spellStart"/>
+      <w:r>
+        <w:rPr>
+          <w:rFonts w:ascii="Arial" w:eastAsia="Trebuchet MS" w:hAnsi="Arial" w:cs="Arial"/>
+          <w:sz w:val="21"/>
+          <w:szCs w:val="21"/>
+        </w:rPr>
+        <w:t>tercapai</w:t>
+      </w:r>
+      <w:proofErr w:type="spellEnd"/>
+      <w:r>
+        <w:rPr>
+          <w:rFonts w:ascii="Arial" w:eastAsia="Trebuchet MS" w:hAnsi="Arial" w:cs="Arial"/>
+          <w:sz w:val="21"/>
+          <w:szCs w:val="21"/>
+        </w:rPr>
+        <w:t xml:space="preserve">, </w:t>
+      </w:r>
+      <w:proofErr w:type="spellStart"/>
+      <w:r>
+        <w:rPr>
+          <w:rFonts w:ascii="Arial" w:eastAsia="Trebuchet MS" w:hAnsi="Arial" w:cs="Arial"/>
+          <w:sz w:val="21"/>
+          <w:szCs w:val="21"/>
+        </w:rPr>
+        <w:t>pihak</w:t>
+      </w:r>
+      <w:proofErr w:type="spellEnd"/>
+      <w:r>
+        <w:rPr>
+          <w:rFonts w:ascii="Arial" w:eastAsia="Trebuchet MS" w:hAnsi="Arial" w:cs="Arial"/>
+          <w:sz w:val="21"/>
+          <w:szCs w:val="21"/>
+        </w:rPr>
+        <w:t xml:space="preserve"> </w:t>
+      </w:r>
+      <w:proofErr w:type="spellStart"/>
+      <w:r>
+        <w:rPr>
+          <w:rFonts w:ascii="Arial" w:eastAsia="Trebuchet MS" w:hAnsi="Arial" w:cs="Arial"/>
+          <w:sz w:val="21"/>
+          <w:szCs w:val="21"/>
+        </w:rPr>
+        <w:t>Kedua</w:t>
+      </w:r>
+      <w:proofErr w:type="spellEnd"/>
+      <w:r>
+        <w:rPr>
+          <w:rFonts w:ascii="Arial" w:eastAsia="Trebuchet MS" w:hAnsi="Arial" w:cs="Arial"/>
+          <w:sz w:val="21"/>
+          <w:szCs w:val="21"/>
+        </w:rPr>
+        <w:t xml:space="preserve"> </w:t>
+      </w:r>
+      <w:proofErr w:type="spellStart"/>
+      <w:r>
+        <w:rPr>
+          <w:rFonts w:ascii="Arial" w:eastAsia="Trebuchet MS" w:hAnsi="Arial" w:cs="Arial"/>
+          <w:sz w:val="21"/>
+          <w:szCs w:val="21"/>
+        </w:rPr>
+        <w:t>berhak</w:t>
+      </w:r>
+      <w:proofErr w:type="spellEnd"/>
+      <w:r>
+        <w:rPr>
+          <w:rFonts w:ascii="Arial" w:eastAsia="Trebuchet MS" w:hAnsi="Arial" w:cs="Arial"/>
+          <w:sz w:val="21"/>
+          <w:szCs w:val="21"/>
+        </w:rPr>
+        <w:t xml:space="preserve"> </w:t>
+      </w:r>
+      <w:proofErr w:type="spellStart"/>
+      <w:r>
+        <w:rPr>
+          <w:rFonts w:ascii="Arial" w:eastAsia="Trebuchet MS" w:hAnsi="Arial" w:cs="Arial"/>
+          <w:sz w:val="21"/>
+          <w:szCs w:val="21"/>
+        </w:rPr>
+        <w:t>membatalkan</w:t>
+      </w:r>
+      <w:proofErr w:type="spellEnd"/>
+      <w:r>
+        <w:rPr>
+          <w:rFonts w:ascii="Arial" w:eastAsia="Trebuchet MS" w:hAnsi="Arial" w:cs="Arial"/>
+          <w:sz w:val="21"/>
+          <w:szCs w:val="21"/>
+        </w:rPr>
+        <w:t xml:space="preserve"> </w:t>
+      </w:r>
+      <w:proofErr w:type="spellStart"/>
+      <w:r>
+        <w:rPr>
+          <w:rFonts w:ascii="Arial" w:eastAsia="Trebuchet MS" w:hAnsi="Arial" w:cs="Arial"/>
+          <w:sz w:val="21"/>
+          <w:szCs w:val="21"/>
+        </w:rPr>
+        <w:t>pembuatan</w:t>
+      </w:r>
+      <w:proofErr w:type="spellEnd"/>
+      <w:r>
+        <w:rPr>
+          <w:rFonts w:ascii="Arial" w:eastAsia="Trebuchet MS" w:hAnsi="Arial" w:cs="Arial"/>
+          <w:sz w:val="21"/>
+          <w:szCs w:val="21"/>
+        </w:rPr>
+        <w:t xml:space="preserve"> </w:t>
       </w:r>
       <w:proofErr w:type="spellStart"/>
       <w:r>
@@ -3101,7 +3875,61 @@
           <w:sz w:val="21"/>
           <w:szCs w:val="21"/>
         </w:rPr>
-        <w:t xml:space="preserve"> yang telah dipesan atau </w:t>
+        <w:t xml:space="preserve"> yang </w:t>
+      </w:r>
+      <w:proofErr w:type="spellStart"/>
+      <w:r>
+        <w:rPr>
+          <w:rFonts w:ascii="Arial" w:eastAsia="Trebuchet MS" w:hAnsi="Arial" w:cs="Arial"/>
+          <w:sz w:val="21"/>
+          <w:szCs w:val="21"/>
+        </w:rPr>
+        <w:t>telah</w:t>
+      </w:r>
+      <w:proofErr w:type="spellEnd"/>
+      <w:r>
+        <w:rPr>
+          <w:rFonts w:ascii="Arial" w:eastAsia="Trebuchet MS" w:hAnsi="Arial" w:cs="Arial"/>
+          <w:sz w:val="21"/>
+          <w:szCs w:val="21"/>
+        </w:rPr>
+        <w:t xml:space="preserve"> </w:t>
+      </w:r>
+      <w:proofErr w:type="spellStart"/>
+      <w:r>
+        <w:rPr>
+          <w:rFonts w:ascii="Arial" w:eastAsia="Trebuchet MS" w:hAnsi="Arial" w:cs="Arial"/>
+          <w:sz w:val="21"/>
+          <w:szCs w:val="21"/>
+        </w:rPr>
+        <w:t>dipesan</w:t>
+      </w:r>
+      <w:proofErr w:type="spellEnd"/>
+      <w:r>
+        <w:rPr>
+          <w:rFonts w:ascii="Arial" w:eastAsia="Trebuchet MS" w:hAnsi="Arial" w:cs="Arial"/>
+          <w:sz w:val="21"/>
+          <w:szCs w:val="21"/>
+        </w:rPr>
+        <w:t xml:space="preserve"> </w:t>
+      </w:r>
+      <w:proofErr w:type="spellStart"/>
+      <w:r>
+        <w:rPr>
+          <w:rFonts w:ascii="Arial" w:eastAsia="Trebuchet MS" w:hAnsi="Arial" w:cs="Arial"/>
+          <w:sz w:val="21"/>
+          <w:szCs w:val="21"/>
+        </w:rPr>
+        <w:t>atau</w:t>
+      </w:r>
+      <w:proofErr w:type="spellEnd"/>
+      <w:r>
+        <w:rPr>
+          <w:rFonts w:ascii="Arial" w:eastAsia="Trebuchet MS" w:hAnsi="Arial" w:cs="Arial"/>
+          <w:sz w:val="21"/>
+          <w:szCs w:val="21"/>
+        </w:rPr>
+        <w:t xml:space="preserve"> </w:t>
       </w:r>
       <w:proofErr w:type="spellStart"/>
       <w:r>
@@ -3265,13 +4093,41 @@
           <w:szCs w:val="24"/>
         </w:rPr>
       </w:pPr>
-      <w:r>
-        <w:rPr>
-          <w:rFonts w:ascii="Arial" w:eastAsia="Trebuchet MS" w:hAnsi="Arial" w:cs="Arial"/>
-          <w:sz w:val="21"/>
-          <w:szCs w:val="21"/>
-        </w:rPr>
-        <w:t xml:space="preserve">Bila Pihak </w:t>
+      <w:proofErr w:type="spellStart"/>
+      <w:r>
+        <w:rPr>
+          <w:rFonts w:ascii="Arial" w:eastAsia="Trebuchet MS" w:hAnsi="Arial" w:cs="Arial"/>
+          <w:sz w:val="21"/>
+          <w:szCs w:val="21"/>
+        </w:rPr>
+        <w:t>Bila</w:t>
+      </w:r>
+      <w:proofErr w:type="spellEnd"/>
+      <w:r>
+        <w:rPr>
+          <w:rFonts w:ascii="Arial" w:eastAsia="Trebuchet MS" w:hAnsi="Arial" w:cs="Arial"/>
+          <w:sz w:val="21"/>
+          <w:szCs w:val="21"/>
+        </w:rPr>
+        <w:t xml:space="preserve"> </w:t>
+      </w:r>
+      <w:proofErr w:type="spellStart"/>
+      <w:r>
+        <w:rPr>
+          <w:rFonts w:ascii="Arial" w:eastAsia="Trebuchet MS" w:hAnsi="Arial" w:cs="Arial"/>
+          <w:sz w:val="21"/>
+          <w:szCs w:val="21"/>
+        </w:rPr>
+        <w:t>Pihak</w:t>
+      </w:r>
+      <w:proofErr w:type="spellEnd"/>
+      <w:r>
+        <w:rPr>
+          <w:rFonts w:ascii="Arial" w:eastAsia="Trebuchet MS" w:hAnsi="Arial" w:cs="Arial"/>
+          <w:sz w:val="21"/>
+          <w:szCs w:val="21"/>
+        </w:rPr>
+        <w:t xml:space="preserve"> </w:t>
       </w:r>
       <w:proofErr w:type="spellStart"/>
       <w:r>
@@ -3397,7 +4253,97 @@
           <w:sz w:val="21"/>
           <w:szCs w:val="21"/>
         </w:rPr>
-        <w:t xml:space="preserve"> di atas, Pihak Pertama berkewajiban mengembalikan </w:t>
+        <w:t xml:space="preserve"> di </w:t>
+      </w:r>
+      <w:proofErr w:type="spellStart"/>
+      <w:r>
+        <w:rPr>
+          <w:rFonts w:ascii="Arial" w:eastAsia="Trebuchet MS" w:hAnsi="Arial" w:cs="Arial"/>
+          <w:sz w:val="21"/>
+          <w:szCs w:val="21"/>
+        </w:rPr>
+        <w:t>atas</w:t>
+      </w:r>
+      <w:proofErr w:type="spellEnd"/>
+      <w:r>
+        <w:rPr>
+          <w:rFonts w:ascii="Arial" w:eastAsia="Trebuchet MS" w:hAnsi="Arial" w:cs="Arial"/>
+          <w:sz w:val="21"/>
+          <w:szCs w:val="21"/>
+        </w:rPr>
+        <w:t xml:space="preserve">, </w:t>
+      </w:r>
+      <w:proofErr w:type="spellStart"/>
+      <w:r>
+        <w:rPr>
+          <w:rFonts w:ascii="Arial" w:eastAsia="Trebuchet MS" w:hAnsi="Arial" w:cs="Arial"/>
+          <w:sz w:val="21"/>
+          <w:szCs w:val="21"/>
+        </w:rPr>
+        <w:t>Pihak</w:t>
+      </w:r>
+      <w:proofErr w:type="spellEnd"/>
+      <w:r>
+        <w:rPr>
+          <w:rFonts w:ascii="Arial" w:eastAsia="Trebuchet MS" w:hAnsi="Arial" w:cs="Arial"/>
+          <w:sz w:val="21"/>
+          <w:szCs w:val="21"/>
+        </w:rPr>
+        <w:t xml:space="preserve"> </w:t>
+      </w:r>
+      <w:proofErr w:type="spellStart"/>
+      <w:r>
+        <w:rPr>
+          <w:rFonts w:ascii="Arial" w:eastAsia="Trebuchet MS" w:hAnsi="Arial" w:cs="Arial"/>
+          <w:sz w:val="21"/>
+          <w:szCs w:val="21"/>
+        </w:rPr>
+        <w:t>Pertama</w:t>
+      </w:r>
+      <w:proofErr w:type="spellEnd"/>
+      <w:r>
+        <w:rPr>
+          <w:rFonts w:ascii="Arial" w:eastAsia="Trebuchet MS" w:hAnsi="Arial" w:cs="Arial"/>
+          <w:sz w:val="21"/>
+          <w:szCs w:val="21"/>
+        </w:rPr>
+        <w:t xml:space="preserve"> </w:t>
+      </w:r>
+      <w:proofErr w:type="spellStart"/>
+      <w:r>
+        <w:rPr>
+          <w:rFonts w:ascii="Arial" w:eastAsia="Trebuchet MS" w:hAnsi="Arial" w:cs="Arial"/>
+          <w:sz w:val="21"/>
+          <w:szCs w:val="21"/>
+        </w:rPr>
+        <w:t>berkewajiban</w:t>
+      </w:r>
+      <w:proofErr w:type="spellEnd"/>
+      <w:r>
+        <w:rPr>
+          <w:rFonts w:ascii="Arial" w:eastAsia="Trebuchet MS" w:hAnsi="Arial" w:cs="Arial"/>
+          <w:sz w:val="21"/>
+          <w:szCs w:val="21"/>
+        </w:rPr>
+        <w:t xml:space="preserve"> </w:t>
+      </w:r>
+      <w:proofErr w:type="spellStart"/>
+      <w:r>
+        <w:rPr>
+          <w:rFonts w:ascii="Arial" w:eastAsia="Trebuchet MS" w:hAnsi="Arial" w:cs="Arial"/>
+          <w:sz w:val="21"/>
+          <w:szCs w:val="21"/>
+        </w:rPr>
+        <w:t>mengembalikan</w:t>
+      </w:r>
+      <w:proofErr w:type="spellEnd"/>
+      <w:r>
+        <w:rPr>
+          <w:rFonts w:ascii="Arial" w:eastAsia="Trebuchet MS" w:hAnsi="Arial" w:cs="Arial"/>
+          <w:sz w:val="21"/>
+          <w:szCs w:val="21"/>
+        </w:rPr>
+        <w:t xml:space="preserve"> </w:t>
       </w:r>
       <w:proofErr w:type="spellStart"/>
       <w:r>
@@ -3487,21 +4433,59 @@
           <w:szCs w:val="21"/>
         </w:rPr>
       </w:pPr>
-      <w:r>
-        <w:rPr>
-          <w:rFonts w:ascii="Arial" w:eastAsia="Trebuchet MS" w:hAnsi="Arial" w:cs="Arial"/>
-          <w:sz w:val="21"/>
-          <w:szCs w:val="21"/>
-        </w:rPr>
-        <w:t xml:space="preserve">Jangka waktu </w:t>
-      </w:r>
-      <w:r>
-        <w:rPr>
-          <w:rFonts w:ascii="Arial" w:eastAsia="Trebuchet MS" w:hAnsi="Arial" w:cs="Arial"/>
-          <w:sz w:val="21"/>
-          <w:szCs w:val="21"/>
-        </w:rPr>
-        <w:t xml:space="preserve">pengerjaan </w:t>
+      <w:proofErr w:type="spellStart"/>
+      <w:r>
+        <w:rPr>
+          <w:rFonts w:ascii="Arial" w:eastAsia="Trebuchet MS" w:hAnsi="Arial" w:cs="Arial"/>
+          <w:sz w:val="21"/>
+          <w:szCs w:val="21"/>
+        </w:rPr>
+        <w:t>Jangka</w:t>
+      </w:r>
+      <w:proofErr w:type="spellEnd"/>
+      <w:r>
+        <w:rPr>
+          <w:rFonts w:ascii="Arial" w:eastAsia="Trebuchet MS" w:hAnsi="Arial" w:cs="Arial"/>
+          <w:sz w:val="21"/>
+          <w:szCs w:val="21"/>
+        </w:rPr>
+        <w:t xml:space="preserve"> </w:t>
+      </w:r>
+      <w:proofErr w:type="spellStart"/>
+      <w:r>
+        <w:rPr>
+          <w:rFonts w:ascii="Arial" w:eastAsia="Trebuchet MS" w:hAnsi="Arial" w:cs="Arial"/>
+          <w:sz w:val="21"/>
+          <w:szCs w:val="21"/>
+        </w:rPr>
+        <w:t>waktu</w:t>
+      </w:r>
+      <w:proofErr w:type="spellEnd"/>
+      <w:r>
+        <w:rPr>
+          <w:rFonts w:ascii="Arial" w:eastAsia="Trebuchet MS" w:hAnsi="Arial" w:cs="Arial"/>
+          <w:sz w:val="21"/>
+          <w:szCs w:val="21"/>
+        </w:rPr>
+        <w:t xml:space="preserve"> </w:t>
+      </w:r>
+      <w:proofErr w:type="spellStart"/>
+      <w:r>
+        <w:rPr>
+          <w:rFonts w:ascii="Arial" w:eastAsia="Trebuchet MS" w:hAnsi="Arial" w:cs="Arial"/>
+          <w:sz w:val="21"/>
+          <w:szCs w:val="21"/>
+        </w:rPr>
+        <w:t>pengerjaan</w:t>
+      </w:r>
+      <w:proofErr w:type="spellEnd"/>
+      <w:r>
+        <w:rPr>
+          <w:rFonts w:ascii="Arial" w:eastAsia="Trebuchet MS" w:hAnsi="Arial" w:cs="Arial"/>
+          <w:sz w:val="21"/>
+          <w:szCs w:val="21"/>
+        </w:rPr>
+        <w:t xml:space="preserve"> </w:t>
       </w:r>
       <w:proofErr w:type="spellStart"/>
       <w:proofErr w:type="gramStart"/>
@@ -3537,7 +4521,133 @@
           <w:sz w:val="21"/>
           <w:szCs w:val="21"/>
         </w:rPr>
-        <w:t xml:space="preserve"> pasal 5.2 dapat berubah bila Pihak Kedua terlambat memberikan data-data yang </w:t>
+        <w:t xml:space="preserve"> </w:t>
+      </w:r>
+      <w:proofErr w:type="spellStart"/>
+      <w:r>
+        <w:rPr>
+          <w:rFonts w:ascii="Arial" w:eastAsia="Trebuchet MS" w:hAnsi="Arial" w:cs="Arial"/>
+          <w:sz w:val="21"/>
+          <w:szCs w:val="21"/>
+        </w:rPr>
+        <w:t>pasal</w:t>
+      </w:r>
+      <w:proofErr w:type="spellEnd"/>
+      <w:r>
+        <w:rPr>
+          <w:rFonts w:ascii="Arial" w:eastAsia="Trebuchet MS" w:hAnsi="Arial" w:cs="Arial"/>
+          <w:sz w:val="21"/>
+          <w:szCs w:val="21"/>
+        </w:rPr>
+        <w:t xml:space="preserve"> 5.2 </w:t>
+      </w:r>
+      <w:proofErr w:type="spellStart"/>
+      <w:r>
+        <w:rPr>
+          <w:rFonts w:ascii="Arial" w:eastAsia="Trebuchet MS" w:hAnsi="Arial" w:cs="Arial"/>
+          <w:sz w:val="21"/>
+          <w:szCs w:val="21"/>
+        </w:rPr>
+        <w:t>dapat</w:t>
+      </w:r>
+      <w:proofErr w:type="spellEnd"/>
+      <w:r>
+        <w:rPr>
+          <w:rFonts w:ascii="Arial" w:eastAsia="Trebuchet MS" w:hAnsi="Arial" w:cs="Arial"/>
+          <w:sz w:val="21"/>
+          <w:szCs w:val="21"/>
+        </w:rPr>
+        <w:t xml:space="preserve"> </w:t>
+      </w:r>
+      <w:proofErr w:type="spellStart"/>
+      <w:r>
+        <w:rPr>
+          <w:rFonts w:ascii="Arial" w:eastAsia="Trebuchet MS" w:hAnsi="Arial" w:cs="Arial"/>
+          <w:sz w:val="21"/>
+          <w:szCs w:val="21"/>
+        </w:rPr>
+        <w:t>berubah</w:t>
+      </w:r>
+      <w:proofErr w:type="spellEnd"/>
+      <w:r>
+        <w:rPr>
+          <w:rFonts w:ascii="Arial" w:eastAsia="Trebuchet MS" w:hAnsi="Arial" w:cs="Arial"/>
+          <w:sz w:val="21"/>
+          <w:szCs w:val="21"/>
+        </w:rPr>
+        <w:t xml:space="preserve"> bila </w:t>
+      </w:r>
+      <w:proofErr w:type="spellStart"/>
+      <w:r>
+        <w:rPr>
+          <w:rFonts w:ascii="Arial" w:eastAsia="Trebuchet MS" w:hAnsi="Arial" w:cs="Arial"/>
+          <w:sz w:val="21"/>
+          <w:szCs w:val="21"/>
+        </w:rPr>
+        <w:t>Pihak</w:t>
+      </w:r>
+      <w:proofErr w:type="spellEnd"/>
+      <w:r>
+        <w:rPr>
+          <w:rFonts w:ascii="Arial" w:eastAsia="Trebuchet MS" w:hAnsi="Arial" w:cs="Arial"/>
+          <w:sz w:val="21"/>
+          <w:szCs w:val="21"/>
+        </w:rPr>
+        <w:t xml:space="preserve"> </w:t>
+      </w:r>
+      <w:proofErr w:type="spellStart"/>
+      <w:r>
+        <w:rPr>
+          <w:rFonts w:ascii="Arial" w:eastAsia="Trebuchet MS" w:hAnsi="Arial" w:cs="Arial"/>
+          <w:sz w:val="21"/>
+          <w:szCs w:val="21"/>
+        </w:rPr>
+        <w:t>Kedua</w:t>
+      </w:r>
+      <w:proofErr w:type="spellEnd"/>
+      <w:r>
+        <w:rPr>
+          <w:rFonts w:ascii="Arial" w:eastAsia="Trebuchet MS" w:hAnsi="Arial" w:cs="Arial"/>
+          <w:sz w:val="21"/>
+          <w:szCs w:val="21"/>
+        </w:rPr>
+        <w:t xml:space="preserve"> </w:t>
+      </w:r>
+      <w:proofErr w:type="spellStart"/>
+      <w:r>
+        <w:rPr>
+          <w:rFonts w:ascii="Arial" w:eastAsia="Trebuchet MS" w:hAnsi="Arial" w:cs="Arial"/>
+          <w:sz w:val="21"/>
+          <w:szCs w:val="21"/>
+        </w:rPr>
+        <w:t>terlambat</w:t>
+      </w:r>
+      <w:proofErr w:type="spellEnd"/>
+      <w:r>
+        <w:rPr>
+          <w:rFonts w:ascii="Arial" w:eastAsia="Trebuchet MS" w:hAnsi="Arial" w:cs="Arial"/>
+          <w:sz w:val="21"/>
+          <w:szCs w:val="21"/>
+        </w:rPr>
+        <w:t xml:space="preserve"> </w:t>
+      </w:r>
+      <w:proofErr w:type="spellStart"/>
+      <w:r>
+        <w:rPr>
+          <w:rFonts w:ascii="Arial" w:eastAsia="Trebuchet MS" w:hAnsi="Arial" w:cs="Arial"/>
+          <w:sz w:val="21"/>
+          <w:szCs w:val="21"/>
+        </w:rPr>
+        <w:t>memberikan</w:t>
+      </w:r>
+      <w:proofErr w:type="spellEnd"/>
+      <w:r>
+        <w:rPr>
+          <w:rFonts w:ascii="Arial" w:eastAsia="Trebuchet MS" w:hAnsi="Arial" w:cs="Arial"/>
+          <w:sz w:val="21"/>
+          <w:szCs w:val="21"/>
+        </w:rPr>
+        <w:t xml:space="preserve"> data-data yang </w:t>
       </w:r>
       <w:proofErr w:type="spellStart"/>
       <w:r>
@@ -3761,13 +4871,41 @@
           <w:szCs w:val="24"/>
         </w:rPr>
       </w:pPr>
-      <w:r>
-        <w:rPr>
-          <w:rFonts w:ascii="Arial" w:eastAsia="Trebuchet MS" w:hAnsi="Arial" w:cs="Arial"/>
-          <w:sz w:val="21"/>
-          <w:szCs w:val="21"/>
-        </w:rPr>
-        <w:t xml:space="preserve">Pihak Kedua </w:t>
+      <w:proofErr w:type="spellStart"/>
+      <w:r>
+        <w:rPr>
+          <w:rFonts w:ascii="Arial" w:eastAsia="Trebuchet MS" w:hAnsi="Arial" w:cs="Arial"/>
+          <w:sz w:val="21"/>
+          <w:szCs w:val="21"/>
+        </w:rPr>
+        <w:t>Pihak</w:t>
+      </w:r>
+      <w:proofErr w:type="spellEnd"/>
+      <w:r>
+        <w:rPr>
+          <w:rFonts w:ascii="Arial" w:eastAsia="Trebuchet MS" w:hAnsi="Arial" w:cs="Arial"/>
+          <w:sz w:val="21"/>
+          <w:szCs w:val="21"/>
+        </w:rPr>
+        <w:t xml:space="preserve"> </w:t>
+      </w:r>
+      <w:proofErr w:type="spellStart"/>
+      <w:r>
+        <w:rPr>
+          <w:rFonts w:ascii="Arial" w:eastAsia="Trebuchet MS" w:hAnsi="Arial" w:cs="Arial"/>
+          <w:sz w:val="21"/>
+          <w:szCs w:val="21"/>
+        </w:rPr>
+        <w:t>Kedua</w:t>
+      </w:r>
+      <w:proofErr w:type="spellEnd"/>
+      <w:r>
+        <w:rPr>
+          <w:rFonts w:ascii="Arial" w:eastAsia="Trebuchet MS" w:hAnsi="Arial" w:cs="Arial"/>
+          <w:sz w:val="21"/>
+          <w:szCs w:val="21"/>
+        </w:rPr>
+        <w:t xml:space="preserve"> </w:t>
       </w:r>
       <w:proofErr w:type="spellStart"/>
       <w:r>
@@ -3865,25 +5003,43 @@
           <w:sz w:val="21"/>
           <w:szCs w:val="21"/>
         </w:rPr>
-        <w:t xml:space="preserve"> a</w:t>
-      </w:r>
-      <w:proofErr w:type="spellStart"/>
-      <w:r>
-        <w:rPr>
-          <w:rFonts w:ascii="Arial" w:eastAsia="Trebuchet MS" w:hAnsi="Arial" w:cs="Arial"/>
-          <w:sz w:val="21"/>
-          <w:szCs w:val="21"/>
-        </w:rPr>
-        <w:t>da</w:t>
-      </w:r>
-      <w:proofErr w:type="spellEnd"/>
-      <w:r>
-        <w:rPr>
-          <w:rFonts w:ascii="Arial" w:eastAsia="Trebuchet MS" w:hAnsi="Arial" w:cs="Arial"/>
-          <w:sz w:val="21"/>
-          <w:szCs w:val="21"/>
-        </w:rPr>
-        <w:t xml:space="preserve">, dalam </w:t>
+        <w:t xml:space="preserve"> </w:t>
+      </w:r>
+      <w:proofErr w:type="spellStart"/>
+      <w:r>
+        <w:rPr>
+          <w:rFonts w:ascii="Arial" w:eastAsia="Trebuchet MS" w:hAnsi="Arial" w:cs="Arial"/>
+          <w:sz w:val="21"/>
+          <w:szCs w:val="21"/>
+        </w:rPr>
+        <w:t>ada</w:t>
+      </w:r>
+      <w:proofErr w:type="spellEnd"/>
+      <w:r>
+        <w:rPr>
+          <w:rFonts w:ascii="Arial" w:eastAsia="Trebuchet MS" w:hAnsi="Arial" w:cs="Arial"/>
+          <w:sz w:val="21"/>
+          <w:szCs w:val="21"/>
+        </w:rPr>
+        <w:t xml:space="preserve">, </w:t>
+      </w:r>
+      <w:proofErr w:type="spellStart"/>
+      <w:r>
+        <w:rPr>
+          <w:rFonts w:ascii="Arial" w:eastAsia="Trebuchet MS" w:hAnsi="Arial" w:cs="Arial"/>
+          <w:sz w:val="21"/>
+          <w:szCs w:val="21"/>
+        </w:rPr>
+        <w:t>dalam</w:t>
+      </w:r>
+      <w:proofErr w:type="spellEnd"/>
+      <w:r>
+        <w:rPr>
+          <w:rFonts w:ascii="Arial" w:eastAsia="Trebuchet MS" w:hAnsi="Arial" w:cs="Arial"/>
+          <w:sz w:val="21"/>
+          <w:szCs w:val="21"/>
+        </w:rPr>
+        <w:t xml:space="preserve"> </w:t>
       </w:r>
       <w:proofErr w:type="spellStart"/>
       <w:r>
@@ -3990,15 +5146,7 @@
           <w:sz w:val="21"/>
           <w:szCs w:val="21"/>
         </w:rPr>
-        <w:t>te</w:t>
-      </w:r>
-      <w:r>
-        <w:rPr>
-          <w:rFonts w:ascii="Arial" w:eastAsia="Trebuchet MS" w:hAnsi="Arial" w:cs="Arial"/>
-          <w:sz w:val="21"/>
-          <w:szCs w:val="21"/>
-        </w:rPr>
-        <w:t>rtera</w:t>
+        <w:t>tertera</w:t>
       </w:r>
       <w:proofErr w:type="spellEnd"/>
       <w:r>
@@ -4254,15 +5402,7 @@
           <w:sz w:val="21"/>
           <w:szCs w:val="21"/>
         </w:rPr>
-        <w:t xml:space="preserve">Jika Pihak Pertama atau Pihak Kedua </w:t>
-      </w:r>
-      <w:r>
-        <w:rPr>
-          <w:rFonts w:ascii="Arial" w:eastAsia="Trebuchet MS" w:hAnsi="Arial" w:cs="Arial"/>
-          <w:sz w:val="21"/>
-          <w:szCs w:val="21"/>
-        </w:rPr>
-        <w:t>berhalangan dan diluar kemampuan para pihak (</w:t>
+        <w:t>Jika Pihak Pertama atau Pihak Kedua berhalangan dan diluar kemampuan para pihak (</w:t>
       </w:r>
       <w:r>
         <w:rPr>
@@ -4435,15 +5575,25 @@
           <w:sz w:val="21"/>
           <w:szCs w:val="21"/>
         </w:rPr>
-        <w:t xml:space="preserve"> force majeu</w:t>
-      </w:r>
-      <w:r>
-        <w:rPr>
-          <w:rFonts w:ascii="Arial" w:eastAsia="Trebuchet MS" w:hAnsi="Arial" w:cs="Arial"/>
-          <w:sz w:val="21"/>
-          <w:szCs w:val="21"/>
-        </w:rPr>
-        <w:t>r, para wakil atau ahli waris harus menunjuk seorang yang mewakili mereka bersama mengenai segala sesuatu berdasarkan perjanjian ini.</w:t>
+        <w:t xml:space="preserve"> force </w:t>
+      </w:r>
+      <w:proofErr w:type="spellStart"/>
+      <w:r>
+        <w:rPr>
+          <w:rFonts w:ascii="Arial" w:eastAsia="Trebuchet MS" w:hAnsi="Arial" w:cs="Arial"/>
+          <w:sz w:val="21"/>
+          <w:szCs w:val="21"/>
+        </w:rPr>
+        <w:t>majeur</w:t>
+      </w:r>
+      <w:proofErr w:type="spellEnd"/>
+      <w:r>
+        <w:rPr>
+          <w:rFonts w:ascii="Arial" w:eastAsia="Trebuchet MS" w:hAnsi="Arial" w:cs="Arial"/>
+          <w:sz w:val="21"/>
+          <w:szCs w:val="21"/>
+        </w:rPr>
+        <w:t>, para wakil atau ahli waris harus menunjuk seorang yang mewakili mereka bersama mengenai segala sesuatu berdasarkan perjanjian ini.</w:t>
       </w:r>
     </w:p>
     <w:p>
@@ -4489,54 +5639,6 @@
           <w:szCs w:val="20"/>
         </w:rPr>
       </w:pPr>
-    </w:p>
-    <w:p>
-      <w:pPr>
-        <w:tabs>
-          <w:tab w:val="left" w:pos="3920"/>
-        </w:tabs>
-        <w:ind w:left="360"/>
-        <w:rPr>
-          <w:rFonts w:ascii="Arial" w:hAnsi="Arial" w:cs="Arial"/>
-          <w:sz w:val="20"/>
-          <w:szCs w:val="20"/>
-        </w:rPr>
-      </w:pPr>
-      <w:r>
-        <w:rPr>
-          <w:rFonts w:ascii="Arial" w:eastAsia="Arial" w:hAnsi="Arial" w:cs="Arial"/>
-          <w:color w:val="BFBFBF"/>
-          <w:sz w:val="16"/>
-          <w:szCs w:val="16"/>
-        </w:rPr>
-        <w:t xml:space="preserve">we design the world  </w:t>
-      </w:r>
-      <w:r>
-        <w:rPr>
-          <w:rFonts w:ascii="Arial" w:eastAsia="Arial" w:hAnsi="Arial" w:cs="Arial"/>
-          <w:color w:val="BFBFBF"/>
-          <w:sz w:val="18"/>
-          <w:szCs w:val="18"/>
-        </w:rPr>
-        <w:t>| Best solutions to</w:t>
-      </w:r>
-      <w:r>
-        <w:rPr>
-          <w:rFonts w:ascii="Arial" w:hAnsi="Arial" w:cs="Arial"/>
-          <w:sz w:val="20"/>
-          <w:szCs w:val="20"/>
-        </w:rPr>
-        <w:tab/>
-      </w:r>
-      <w:r>
-        <w:rPr>
-          <w:rFonts w:ascii="Arial" w:eastAsia="Arial" w:hAnsi="Arial" w:cs="Arial"/>
-          <w:color w:val="BFBFBF"/>
-          <w:sz w:val="18"/>
-          <w:szCs w:val="18"/>
-        </w:rPr>
-        <w:t>Perfect Promotions</w:t>
-      </w:r>
     </w:p>
     <w:p>
       <w:pPr>
@@ -4580,15 +5682,7 @@
           <w:szCs w:val="21"/>
         </w:rPr>
         <w:lastRenderedPageBreak/>
-        <w:t xml:space="preserve">Bilamana penujukan </w:t>
-      </w:r>
-      <w:r>
-        <w:rPr>
-          <w:rFonts w:ascii="Arial" w:eastAsia="Trebuchet MS" w:hAnsi="Arial" w:cs="Arial"/>
-          <w:sz w:val="21"/>
-          <w:szCs w:val="21"/>
-        </w:rPr>
-        <w:t>tersebut tidak dilakukan dan diberitahukan kepada pihak terkait, pihak lain berhak melakukan segala sesuatu mengenai hak-hak dan kewajiban-kewajiban mereka dengan layak dan sebaik-baiknya.</w:t>
+        <w:t>Bilamana penujukan tersebut tidak dilakukan dan diberitahukan kepada pihak terkait, pihak lain berhak melakukan segala sesuatu mengenai hak-hak dan kewajiban-kewajiban mereka dengan layak dan sebaik-baiknya.</w:t>
       </w:r>
     </w:p>
     <w:p>
@@ -4667,15 +5761,7 @@
           <w:sz w:val="21"/>
           <w:szCs w:val="21"/>
         </w:rPr>
-        <w:t xml:space="preserve">Hal-hal yang belum diatur dalam </w:t>
-      </w:r>
-      <w:r>
-        <w:rPr>
-          <w:rFonts w:ascii="Arial" w:eastAsia="Trebuchet MS" w:hAnsi="Arial" w:cs="Arial"/>
-          <w:sz w:val="21"/>
-          <w:szCs w:val="21"/>
-        </w:rPr>
-        <w:t>perjanjian ini akan diatur kemudian secara bersama dalam suatu Addendum/Suplemen dengan catatan:</w:t>
+        <w:t>Hal-hal yang belum diatur dalam perjanjian ini akan diatur kemudian secara bersama dalam suatu Addendum/Suplemen dengan catatan:</w:t>
       </w:r>
     </w:p>
     <w:p>
@@ -4711,15 +5797,7 @@
           <w:sz w:val="21"/>
           <w:szCs w:val="21"/>
         </w:rPr>
-        <w:t>Perubahan maupun penambahan dari Perjanjian ini hanya berlaku apabila dituangkan dalam Addendum/Suplemen Perjanjian yang ditandatangani oleh kedua pihak dan m</w:t>
-      </w:r>
-      <w:r>
-        <w:rPr>
-          <w:rFonts w:ascii="Arial" w:eastAsia="Trebuchet MS" w:hAnsi="Arial" w:cs="Arial"/>
-          <w:sz w:val="21"/>
-          <w:szCs w:val="21"/>
-        </w:rPr>
-        <w:t>erupakan bagian yang tidak terpisahkan dari perjanjian ini.</w:t>
+        <w:t>Perubahan maupun penambahan dari Perjanjian ini hanya berlaku apabila dituangkan dalam Addendum/Suplemen Perjanjian yang ditandatangani oleh kedua pihak dan merupakan bagian yang tidak terpisahkan dari perjanjian ini.</w:t>
       </w:r>
     </w:p>
     <w:p>
@@ -4746,15 +5824,7 @@
           <w:sz w:val="21"/>
           <w:szCs w:val="21"/>
         </w:rPr>
-        <w:t>Surat Asli perjanjian ini dibuat rangkap 2 (dua) masing-masing bermateraikan cukup dan telah ditandatangani asli oleh kedua belah pihak sehingga masing-masing mempunyai kekuatan hukum yang sama, d</w:t>
-      </w:r>
-      <w:r>
-        <w:rPr>
-          <w:rFonts w:ascii="Arial" w:eastAsia="Trebuchet MS" w:hAnsi="Arial" w:cs="Arial"/>
-          <w:sz w:val="21"/>
-          <w:szCs w:val="21"/>
-        </w:rPr>
-        <w:t>engan masing-masing pihak mendapatkan satu eksemplar.</w:t>
+        <w:t>Surat Asli perjanjian ini dibuat rangkap 2 (dua) masing-masing bermateraikan cukup dan telah ditandatangani asli oleh kedua belah pihak sehingga masing-masing mempunyai kekuatan hukum yang sama, dengan masing-masing pihak mendapatkan satu eksemplar.</w:t>
       </w:r>
     </w:p>
     <w:p>
@@ -4834,15 +5904,7 @@
           <w:sz w:val="21"/>
           <w:szCs w:val="21"/>
         </w:rPr>
-        <w:t xml:space="preserve">Apabila timbul perselisihan antara Pihak Pertama dan Pihak Kedua mengenai perjanjian ini yang tidak dapat diselesaikan secara damai dan musyawarah, kedua pihak memilih Pengadilan </w:t>
-      </w:r>
-      <w:r>
-        <w:rPr>
-          <w:rFonts w:ascii="Arial" w:eastAsia="Trebuchet MS" w:hAnsi="Arial" w:cs="Arial"/>
-          <w:sz w:val="21"/>
-          <w:szCs w:val="21"/>
-        </w:rPr>
-        <w:t>Negeri yang disepakati oleh kedua pihak untuk diselesaikan oleh pengadilan tersebut.</w:t>
+        <w:t>Apabila timbul perselisihan antara Pihak Pertama dan Pihak Kedua mengenai perjanjian ini yang tidak dapat diselesaikan secara damai dan musyawarah, kedua pihak memilih Pengadilan Negeri yang disepakati oleh kedua pihak untuk diselesaikan oleh pengadilan tersebut.</w:t>
       </w:r>
     </w:p>
     <w:p>
@@ -4874,13 +5936,95 @@
           <w:szCs w:val="20"/>
         </w:rPr>
       </w:pPr>
-      <w:r>
-        <w:rPr>
-          <w:rFonts w:ascii="Arial" w:eastAsia="Trebuchet MS" w:hAnsi="Arial" w:cs="Arial"/>
-          <w:sz w:val="21"/>
-          <w:szCs w:val="21"/>
-        </w:rPr>
-        <w:t xml:space="preserve">Demikian perjanjian ini disepakati dan ditandatangani </w:t>
+      <w:proofErr w:type="spellStart"/>
+      <w:r>
+        <w:rPr>
+          <w:rFonts w:ascii="Arial" w:eastAsia="Trebuchet MS" w:hAnsi="Arial" w:cs="Arial"/>
+          <w:sz w:val="21"/>
+          <w:szCs w:val="21"/>
+        </w:rPr>
+        <w:t>Demikian</w:t>
+      </w:r>
+      <w:proofErr w:type="spellEnd"/>
+      <w:r>
+        <w:rPr>
+          <w:rFonts w:ascii="Arial" w:eastAsia="Trebuchet MS" w:hAnsi="Arial" w:cs="Arial"/>
+          <w:sz w:val="21"/>
+          <w:szCs w:val="21"/>
+        </w:rPr>
+        <w:t xml:space="preserve"> </w:t>
+      </w:r>
+      <w:proofErr w:type="spellStart"/>
+      <w:r>
+        <w:rPr>
+          <w:rFonts w:ascii="Arial" w:eastAsia="Trebuchet MS" w:hAnsi="Arial" w:cs="Arial"/>
+          <w:sz w:val="21"/>
+          <w:szCs w:val="21"/>
+        </w:rPr>
+        <w:t>perjanjian</w:t>
+      </w:r>
+      <w:proofErr w:type="spellEnd"/>
+      <w:r>
+        <w:rPr>
+          <w:rFonts w:ascii="Arial" w:eastAsia="Trebuchet MS" w:hAnsi="Arial" w:cs="Arial"/>
+          <w:sz w:val="21"/>
+          <w:szCs w:val="21"/>
+        </w:rPr>
+        <w:t xml:space="preserve"> </w:t>
+      </w:r>
+      <w:proofErr w:type="spellStart"/>
+      <w:r>
+        <w:rPr>
+          <w:rFonts w:ascii="Arial" w:eastAsia="Trebuchet MS" w:hAnsi="Arial" w:cs="Arial"/>
+          <w:sz w:val="21"/>
+          <w:szCs w:val="21"/>
+        </w:rPr>
+        <w:t>ini</w:t>
+      </w:r>
+      <w:proofErr w:type="spellEnd"/>
+      <w:r>
+        <w:rPr>
+          <w:rFonts w:ascii="Arial" w:eastAsia="Trebuchet MS" w:hAnsi="Arial" w:cs="Arial"/>
+          <w:sz w:val="21"/>
+          <w:szCs w:val="21"/>
+        </w:rPr>
+        <w:t xml:space="preserve"> </w:t>
+      </w:r>
+      <w:proofErr w:type="spellStart"/>
+      <w:r>
+        <w:rPr>
+          <w:rFonts w:ascii="Arial" w:eastAsia="Trebuchet MS" w:hAnsi="Arial" w:cs="Arial"/>
+          <w:sz w:val="21"/>
+          <w:szCs w:val="21"/>
+        </w:rPr>
+        <w:t>disepakati</w:t>
+      </w:r>
+      <w:proofErr w:type="spellEnd"/>
+      <w:r>
+        <w:rPr>
+          <w:rFonts w:ascii="Arial" w:eastAsia="Trebuchet MS" w:hAnsi="Arial" w:cs="Arial"/>
+          <w:sz w:val="21"/>
+          <w:szCs w:val="21"/>
+        </w:rPr>
+        <w:t xml:space="preserve"> dan </w:t>
+      </w:r>
+      <w:proofErr w:type="spellStart"/>
+      <w:r>
+        <w:rPr>
+          <w:rFonts w:ascii="Arial" w:eastAsia="Trebuchet MS" w:hAnsi="Arial" w:cs="Arial"/>
+          <w:sz w:val="21"/>
+          <w:szCs w:val="21"/>
+        </w:rPr>
+        <w:t>ditandatangani</w:t>
+      </w:r>
+      <w:proofErr w:type="spellEnd"/>
+      <w:r>
+        <w:rPr>
+          <w:rFonts w:ascii="Arial" w:eastAsia="Trebuchet MS" w:hAnsi="Arial" w:cs="Arial"/>
+          <w:sz w:val="21"/>
+          <w:szCs w:val="21"/>
+        </w:rPr>
+        <w:t xml:space="preserve"> </w:t>
       </w:r>
       <w:proofErr w:type="spellStart"/>
       <w:r>
@@ -4952,10 +6096,22 @@
         <w:spacing w:line="324" w:lineRule="exact"/>
         <w:rPr>
           <w:rFonts w:ascii="Arial" w:hAnsi="Arial" w:cs="Arial"/>
-          <w:sz w:val="20"/>
-          <w:szCs w:val="20"/>
-        </w:rPr>
-      </w:pPr>
+          <w:b/>
+          <w:bCs/>
+          <w:sz w:val="20"/>
+          <w:szCs w:val="20"/>
+        </w:rPr>
+      </w:pPr>
+      <w:r>
+        <w:rPr>
+          <w:rFonts w:ascii="Arial" w:hAnsi="Arial" w:cs="Arial"/>
+          <w:sz w:val="20"/>
+          <w:szCs w:val="20"/>
+        </w:rPr>
+        <w:tab/>
+      </w:r>
+      <w:bookmarkStart w:id="3" w:name="_GoBack"/>
+      <w:bookmarkEnd w:id="3"/>
     </w:p>
     <w:p>
       <w:pPr>
@@ -4965,34 +6121,88 @@
         <w:ind w:left="880"/>
         <w:rPr>
           <w:rFonts w:ascii="Arial" w:hAnsi="Arial" w:cs="Arial"/>
-          <w:sz w:val="20"/>
-          <w:szCs w:val="20"/>
-        </w:rPr>
-      </w:pPr>
-      <w:r>
-        <w:rPr>
-          <w:rFonts w:ascii="Arial" w:eastAsia="Trebuchet MS" w:hAnsi="Arial" w:cs="Arial"/>
-          <w:sz w:val="21"/>
-          <w:szCs w:val="21"/>
-        </w:rPr>
-        <w:t>Pihak Pertama :</w:t>
-      </w:r>
-      <w:r>
-        <w:rPr>
-          <w:rFonts w:ascii="Arial" w:hAnsi="Arial" w:cs="Arial"/>
+          <w:b/>
+          <w:bCs/>
+          <w:sz w:val="20"/>
+          <w:szCs w:val="20"/>
+        </w:rPr>
+      </w:pPr>
+      <w:r>
+        <w:rPr>
+          <w:rFonts w:ascii="Arial" w:eastAsia="Trebuchet MS" w:hAnsi="Arial" w:cs="Arial"/>
+          <w:b/>
+          <w:bCs/>
+          <w:sz w:val="21"/>
+          <w:szCs w:val="21"/>
+        </w:rPr>
+        <w:t xml:space="preserve">Pihak </w:t>
+      </w:r>
+      <w:proofErr w:type="spellStart"/>
+      <w:r>
+        <w:rPr>
+          <w:rFonts w:ascii="Arial" w:eastAsia="Trebuchet MS" w:hAnsi="Arial" w:cs="Arial"/>
+          <w:b/>
+          <w:bCs/>
+          <w:sz w:val="21"/>
+          <w:szCs w:val="21"/>
+        </w:rPr>
+        <w:t>Pertama</w:t>
+      </w:r>
+      <w:proofErr w:type="spellEnd"/>
+      <w:r>
+        <w:rPr>
+          <w:rFonts w:ascii="Arial" w:eastAsia="Trebuchet MS" w:hAnsi="Arial" w:cs="Arial"/>
+          <w:b/>
+          <w:bCs/>
+          <w:sz w:val="21"/>
+          <w:szCs w:val="21"/>
+        </w:rPr>
+        <w:t xml:space="preserve"> </w:t>
+      </w:r>
+      <w:r>
+        <w:rPr>
+          <w:rFonts w:ascii="Arial" w:hAnsi="Arial" w:cs="Arial"/>
+          <w:b/>
+          <w:bCs/>
           <w:sz w:val="20"/>
           <w:szCs w:val="20"/>
         </w:rPr>
         <w:tab/>
       </w:r>
-      <w:r>
-        <w:rPr>
-          <w:rFonts w:ascii="Arial" w:eastAsia="Trebuchet MS" w:hAnsi="Arial" w:cs="Arial"/>
-          <w:sz w:val="20"/>
-          <w:szCs w:val="20"/>
-        </w:rPr>
-        <w:t>Pihak Kedua:</w:t>
-      </w:r>
+      <w:proofErr w:type="spellStart"/>
+      <w:r>
+        <w:rPr>
+          <w:rFonts w:ascii="Arial" w:eastAsia="Trebuchet MS" w:hAnsi="Arial" w:cs="Arial"/>
+          <w:b/>
+          <w:bCs/>
+          <w:sz w:val="20"/>
+          <w:szCs w:val="20"/>
+        </w:rPr>
+        <w:t>Pihak</w:t>
+      </w:r>
+      <w:proofErr w:type="spellEnd"/>
+      <w:r>
+        <w:rPr>
+          <w:rFonts w:ascii="Arial" w:eastAsia="Trebuchet MS" w:hAnsi="Arial" w:cs="Arial"/>
+          <w:b/>
+          <w:bCs/>
+          <w:sz w:val="20"/>
+          <w:szCs w:val="20"/>
+        </w:rPr>
+        <w:t xml:space="preserve"> </w:t>
+      </w:r>
+      <w:proofErr w:type="spellStart"/>
+      <w:r>
+        <w:rPr>
+          <w:rFonts w:ascii="Arial" w:eastAsia="Trebuchet MS" w:hAnsi="Arial" w:cs="Arial"/>
+          <w:b/>
+          <w:bCs/>
+          <w:sz w:val="20"/>
+          <w:szCs w:val="20"/>
+        </w:rPr>
+        <w:t>Kedua</w:t>
+      </w:r>
+      <w:proofErr w:type="spellEnd"/>
     </w:p>
     <w:p>
       <w:pPr>
@@ -5023,6 +6233,73 @@
           <w:szCs w:val="21"/>
         </w:rPr>
       </w:pPr>
+      <w:r>
+        <w:rPr>
+          <w:noProof/>
+        </w:rPr>
+        <w:drawing>
+          <wp:anchor distT="0" distB="0" distL="114300" distR="114300" simplePos="0" relativeHeight="251658240" behindDoc="1" locked="0" layoutInCell="1" allowOverlap="1" wp14:anchorId="34573068" wp14:editId="60666853">
+            <wp:simplePos x="0" y="0"/>
+            <wp:positionH relativeFrom="margin">
+              <wp:align>center</wp:align>
+            </wp:positionH>
+            <wp:positionV relativeFrom="paragraph">
+              <wp:posOffset>10160</wp:posOffset>
+            </wp:positionV>
+            <wp:extent cx="1097280" cy="784438"/>
+            <wp:effectExtent l="0" t="0" r="7620" b="0"/>
+            <wp:wrapNone/>
+            <wp:docPr id="1" name="Picture 1"/>
+            <wp:cNvGraphicFramePr>
+              <a:graphicFrameLocks xmlns:a="http://schemas.openxmlformats.org/drawingml/2006/main" noChangeAspect="1"/>
+            </wp:cNvGraphicFramePr>
+            <a:graphic xmlns:a="http://schemas.openxmlformats.org/drawingml/2006/main">
+              <a:graphicData uri="http://schemas.openxmlformats.org/drawingml/2006/picture">
+                <pic:pic xmlns:pic="http://schemas.openxmlformats.org/drawingml/2006/picture">
+                  <pic:nvPicPr>
+                    <pic:cNvPr id="0" name="Picture 1"/>
+                    <pic:cNvPicPr>
+                      <a:picLocks noChangeAspect="1" noChangeArrowheads="1"/>
+                    </pic:cNvPicPr>
+                  </pic:nvPicPr>
+                  <pic:blipFill>
+                    <a:blip r:embed="rId5" cstate="print">
+                      <a:extLst>
+                        <a:ext uri="{28A0092B-C50C-407E-A947-70E740481C1C}">
+                          <a14:useLocalDpi xmlns:a14="http://schemas.microsoft.com/office/drawing/2010/main" val="0"/>
+                        </a:ext>
+                      </a:extLst>
+                    </a:blip>
+                    <a:srcRect/>
+                    <a:stretch>
+                      <a:fillRect/>
+                    </a:stretch>
+                  </pic:blipFill>
+                  <pic:spPr bwMode="auto">
+                    <a:xfrm>
+                      <a:off x="0" y="0"/>
+                      <a:ext cx="1097280" cy="784438"/>
+                    </a:xfrm>
+                    <a:prstGeom prst="rect">
+                      <a:avLst/>
+                    </a:prstGeom>
+                    <a:noFill/>
+                    <a:ln>
+                      <a:noFill/>
+                    </a:ln>
+                  </pic:spPr>
+                </pic:pic>
+              </a:graphicData>
+            </a:graphic>
+            <wp14:sizeRelH relativeFrom="page">
+              <wp14:pctWidth>0</wp14:pctWidth>
+            </wp14:sizeRelH>
+            <wp14:sizeRelV relativeFrom="page">
+              <wp14:pctHeight>0</wp14:pctHeight>
+            </wp14:sizeRelV>
+          </wp:anchor>
+        </w:drawing>
+      </w:r>
     </w:p>
     <w:p>
       <w:pPr>
@@ -5038,6 +6315,73 @@
           <w:szCs w:val="21"/>
         </w:rPr>
       </w:pPr>
+      <w:r>
+        <w:rPr>
+          <w:noProof/>
+        </w:rPr>
+        <w:drawing>
+          <wp:anchor distT="0" distB="0" distL="114300" distR="114300" simplePos="0" relativeHeight="251660288" behindDoc="1" locked="0" layoutInCell="1" allowOverlap="1" wp14:anchorId="2E26D050" wp14:editId="27E35A52">
+            <wp:simplePos x="0" y="0"/>
+            <wp:positionH relativeFrom="column">
+              <wp:posOffset>1341120</wp:posOffset>
+            </wp:positionH>
+            <wp:positionV relativeFrom="paragraph">
+              <wp:posOffset>92710</wp:posOffset>
+            </wp:positionV>
+            <wp:extent cx="1447800" cy="349250"/>
+            <wp:effectExtent l="0" t="0" r="0" b="0"/>
+            <wp:wrapNone/>
+            <wp:docPr id="3" name="Picture 3"/>
+            <wp:cNvGraphicFramePr>
+              <a:graphicFrameLocks xmlns:a="http://schemas.openxmlformats.org/drawingml/2006/main" noChangeAspect="1"/>
+            </wp:cNvGraphicFramePr>
+            <a:graphic xmlns:a="http://schemas.openxmlformats.org/drawingml/2006/main">
+              <a:graphicData uri="http://schemas.openxmlformats.org/drawingml/2006/picture">
+                <pic:pic xmlns:pic="http://schemas.openxmlformats.org/drawingml/2006/picture">
+                  <pic:nvPicPr>
+                    <pic:cNvPr id="0" name="Picture 5"/>
+                    <pic:cNvPicPr>
+                      <a:picLocks noChangeAspect="1" noChangeArrowheads="1"/>
+                    </pic:cNvPicPr>
+                  </pic:nvPicPr>
+                  <pic:blipFill>
+                    <a:blip r:embed="rId6">
+                      <a:extLst>
+                        <a:ext uri="{28A0092B-C50C-407E-A947-70E740481C1C}">
+                          <a14:useLocalDpi xmlns:a14="http://schemas.microsoft.com/office/drawing/2010/main" val="0"/>
+                        </a:ext>
+                      </a:extLst>
+                    </a:blip>
+                    <a:srcRect/>
+                    <a:stretch>
+                      <a:fillRect/>
+                    </a:stretch>
+                  </pic:blipFill>
+                  <pic:spPr bwMode="auto">
+                    <a:xfrm>
+                      <a:off x="0" y="0"/>
+                      <a:ext cx="1447800" cy="349250"/>
+                    </a:xfrm>
+                    <a:prstGeom prst="rect">
+                      <a:avLst/>
+                    </a:prstGeom>
+                    <a:noFill/>
+                    <a:ln>
+                      <a:noFill/>
+                    </a:ln>
+                  </pic:spPr>
+                </pic:pic>
+              </a:graphicData>
+            </a:graphic>
+            <wp14:sizeRelH relativeFrom="page">
+              <wp14:pctWidth>0</wp14:pctWidth>
+            </wp14:sizeRelH>
+            <wp14:sizeRelV relativeFrom="page">
+              <wp14:pctHeight>0</wp14:pctHeight>
+            </wp14:sizeRelV>
+          </wp:anchor>
+        </w:drawing>
+      </w:r>
     </w:p>
     <w:p>
       <w:pPr>
@@ -5053,6 +6397,73 @@
           <w:szCs w:val="21"/>
         </w:rPr>
       </w:pPr>
+      <w:r>
+        <w:rPr>
+          <w:noProof/>
+        </w:rPr>
+        <w:drawing>
+          <wp:anchor distT="0" distB="0" distL="114300" distR="114300" simplePos="0" relativeHeight="251659264" behindDoc="1" locked="0" layoutInCell="1" allowOverlap="1" wp14:anchorId="39DEADE2" wp14:editId="12A90D49">
+            <wp:simplePos x="0" y="0"/>
+            <wp:positionH relativeFrom="column">
+              <wp:posOffset>3162300</wp:posOffset>
+            </wp:positionH>
+            <wp:positionV relativeFrom="paragraph">
+              <wp:posOffset>46355</wp:posOffset>
+            </wp:positionV>
+            <wp:extent cx="1901541" cy="190500"/>
+            <wp:effectExtent l="0" t="0" r="3810" b="0"/>
+            <wp:wrapNone/>
+            <wp:docPr id="2" name="Picture 2"/>
+            <wp:cNvGraphicFramePr>
+              <a:graphicFrameLocks xmlns:a="http://schemas.openxmlformats.org/drawingml/2006/main" noChangeAspect="1"/>
+            </wp:cNvGraphicFramePr>
+            <a:graphic xmlns:a="http://schemas.openxmlformats.org/drawingml/2006/main">
+              <a:graphicData uri="http://schemas.openxmlformats.org/drawingml/2006/picture">
+                <pic:pic xmlns:pic="http://schemas.openxmlformats.org/drawingml/2006/picture">
+                  <pic:nvPicPr>
+                    <pic:cNvPr id="0" name="Picture 3"/>
+                    <pic:cNvPicPr>
+                      <a:picLocks noChangeAspect="1" noChangeArrowheads="1"/>
+                    </pic:cNvPicPr>
+                  </pic:nvPicPr>
+                  <pic:blipFill>
+                    <a:blip r:embed="rId7">
+                      <a:extLst>
+                        <a:ext uri="{28A0092B-C50C-407E-A947-70E740481C1C}">
+                          <a14:useLocalDpi xmlns:a14="http://schemas.microsoft.com/office/drawing/2010/main" val="0"/>
+                        </a:ext>
+                      </a:extLst>
+                    </a:blip>
+                    <a:srcRect/>
+                    <a:stretch>
+                      <a:fillRect/>
+                    </a:stretch>
+                  </pic:blipFill>
+                  <pic:spPr bwMode="auto">
+                    <a:xfrm>
+                      <a:off x="0" y="0"/>
+                      <a:ext cx="1902358" cy="190582"/>
+                    </a:xfrm>
+                    <a:prstGeom prst="rect">
+                      <a:avLst/>
+                    </a:prstGeom>
+                    <a:noFill/>
+                    <a:ln>
+                      <a:noFill/>
+                    </a:ln>
+                  </pic:spPr>
+                </pic:pic>
+              </a:graphicData>
+            </a:graphic>
+            <wp14:sizeRelH relativeFrom="page">
+              <wp14:pctWidth>0</wp14:pctWidth>
+            </wp14:sizeRelH>
+            <wp14:sizeRelV relativeFrom="page">
+              <wp14:pctHeight>0</wp14:pctHeight>
+            </wp14:sizeRelV>
+          </wp:anchor>
+        </w:drawing>
+      </w:r>
     </w:p>
     <w:p>
       <w:pPr>
@@ -5083,8 +6494,6 @@
           <w:szCs w:val="21"/>
         </w:rPr>
       </w:pPr>
-      <w:bookmarkStart w:id="3" w:name="_GoBack"/>
-      <w:bookmarkEnd w:id="3"/>
     </w:p>
     <w:p>
       <w:pPr>
@@ -5138,20 +6547,8 @@
           <w:sz w:val="21"/>
           <w:szCs w:val="21"/>
         </w:rPr>
-        <w:t xml:space="preserve"> </w:t>
-      </w:r>
-      <w:proofErr w:type="spellStart"/>
-      <w:r>
-        <w:rPr>
-          <w:rFonts w:ascii="Arial" w:eastAsia="Trebuchet MS" w:hAnsi="Arial" w:cs="Arial"/>
-          <w:b/>
-          <w:bCs/>
-          <w:sz w:val="21"/>
-          <w:szCs w:val="21"/>
-        </w:rPr>
-        <w:t>Hermawan</w:t>
-      </w:r>
-      <w:proofErr w:type="spellEnd"/>
+        <w:t xml:space="preserve"> Hermawan</w:t>
+      </w:r>
       <w:r>
         <w:rPr>
           <w:rFonts w:ascii="Arial" w:hAnsi="Arial" w:cs="Arial"/>
@@ -5405,41 +6802,6 @@
           <w:szCs w:val="20"/>
         </w:rPr>
       </w:pPr>
-      <w:r>
-        <w:rPr>
-          <w:rFonts w:ascii="Arial" w:eastAsia="Arial" w:hAnsi="Arial" w:cs="Arial"/>
-          <w:color w:val="BFBFBF"/>
-          <w:sz w:val="16"/>
-          <w:szCs w:val="16"/>
-        </w:rPr>
-        <w:t xml:space="preserve">we design the world  </w:t>
-      </w:r>
-      <w:r>
-        <w:rPr>
-          <w:rFonts w:ascii="Arial" w:eastAsia="Arial" w:hAnsi="Arial" w:cs="Arial"/>
-          <w:color w:val="BFBFBF"/>
-          <w:sz w:val="18"/>
-          <w:szCs w:val="18"/>
-        </w:rPr>
-        <w:t>| Best solutions to</w:t>
-      </w:r>
-      <w:r>
-        <w:rPr>
-          <w:rFonts w:ascii="Arial" w:hAnsi="Arial" w:cs="Arial"/>
-          <w:sz w:val="20"/>
-          <w:szCs w:val="20"/>
-        </w:rPr>
-        <w:tab/>
-      </w:r>
-      <w:r>
-        <w:rPr>
-          <w:rFonts w:ascii="Arial" w:eastAsia="Arial" w:hAnsi="Arial" w:cs="Arial"/>
-          <w:color w:val="BFBFBF"/>
-          <w:sz w:val="18"/>
-          <w:szCs w:val="18"/>
-        </w:rPr>
-        <w:t>Perfect Promotions</w:t>
-      </w:r>
     </w:p>
     <w:sectPr>
       <w:type w:val="continuous"/>
@@ -6060,7 +7422,7 @@
     <w:lsdException w:name="Table Web 2" w:semiHidden="1" w:unhideWhenUsed="1"/>
     <w:lsdException w:name="Table Web 3" w:semiHidden="1" w:unhideWhenUsed="1"/>
     <w:lsdException w:name="Balloon Text" w:semiHidden="1" w:unhideWhenUsed="1"/>
-    <w:lsdException w:name="Table Grid" w:semiHidden="1" w:uiPriority="59" w:unhideWhenUsed="1"/>
+    <w:lsdException w:name="Table Grid" w:uiPriority="59"/>
     <w:lsdException w:name="Table Theme" w:semiHidden="1" w:unhideWhenUsed="1"/>
     <w:lsdException w:name="Placeholder Text" w:semiHidden="1"/>
     <w:lsdException w:name="No Spacing" w:uiPriority="1" w:qFormat="1"/>

</xml_diff>